<commit_message>
RESTful tutorial - beggining
</commit_message>
<xml_diff>
--- a/docker/terms.docx
+++ b/docker/terms.docx
@@ -399,15 +399,143 @@
           </w:p>
         </w:tc>
       </w:tr>
+      <w:tr>
+        <w:tc>
+          <w:tcPr>
+            <w:tcW w:w="1705" w:type="dxa"/>
+          </w:tcPr>
+          <w:p>
+            <w:r>
+              <w:t>Dockerfile</w:t>
+            </w:r>
+          </w:p>
+        </w:tc>
+        <w:tc>
+          <w:tcPr>
+            <w:tcW w:w="7645" w:type="dxa"/>
+          </w:tcPr>
+          <w:p>
+            <w:pPr>
+              <w:bidi/>
+            </w:pPr>
+          </w:p>
+        </w:tc>
+      </w:tr>
+      <w:tr>
+        <w:tc>
+          <w:tcPr>
+            <w:tcW w:w="1705" w:type="dxa"/>
+          </w:tcPr>
+          <w:p>
+            <w:r>
+              <w:t>FROM</w:t>
+            </w:r>
+            <w:r>
+              <w:rPr>
+                <w:rFonts w:hint="cs"/>
+                <w:rtl/>
+              </w:rPr>
+              <w:t xml:space="preserve"> </w:t>
+            </w:r>
+            <w:r>
+              <w:t xml:space="preserve"> </w:t>
+            </w:r>
+            <w:r>
+              <w:rPr>
+                <w:i/>
+                <w:iCs/>
+              </w:rPr>
+              <w:t>image</w:t>
+            </w:r>
+          </w:p>
+        </w:tc>
+        <w:tc>
+          <w:tcPr>
+            <w:tcW w:w="7645" w:type="dxa"/>
+          </w:tcPr>
+          <w:p>
+            <w:pPr>
+              <w:bidi/>
+              <w:rPr>
+                <w:rtl/>
+              </w:rPr>
+            </w:pPr>
+            <w:r>
+              <w:rPr>
+                <w:rFonts w:hint="cs"/>
+                <w:rtl/>
+              </w:rPr>
+              <w:t xml:space="preserve">מגדיר </w:t>
+            </w:r>
+            <w:r>
+              <w:rPr>
+                <w:rFonts w:hint="cs"/>
+                <w:rtl/>
+              </w:rPr>
+              <w:t xml:space="preserve">על איזו </w:t>
+            </w:r>
+            <w:r>
+              <w:t>image</w:t>
+            </w:r>
+            <w:r>
+              <w:rPr>
+                <w:rFonts w:hint="cs"/>
+                <w:rtl/>
+              </w:rPr>
+              <w:t xml:space="preserve"> הכל מבוסס. ברוה המקרים זו הפקודה הראשונה בקובץ.</w:t>
+            </w:r>
+          </w:p>
+        </w:tc>
+      </w:tr>
+      <w:tr>
+        <w:tc>
+          <w:tcPr>
+            <w:tcW w:w="1705" w:type="dxa"/>
+          </w:tcPr>
+          <w:p>
+            <w:pPr>
+              <w:rPr>
+                <w:rtl/>
+              </w:rPr>
+            </w:pPr>
+            <w:r>
+              <w:t>ESCAPE</w:t>
+            </w:r>
+          </w:p>
+        </w:tc>
+        <w:tc>
+          <w:tcPr>
+            <w:tcW w:w="7645" w:type="dxa"/>
+          </w:tcPr>
+          <w:p>
+            <w:pPr>
+              <w:bidi/>
+            </w:pPr>
+            <w:r>
+              <w:rPr>
+                <w:rFonts w:hint="cs"/>
+                <w:rtl/>
+              </w:rPr>
+              <w:t>החלפת אות למעבר שורה. חשוב ל-</w:t>
+            </w:r>
+            <w:r>
+              <w:t>Windows</w:t>
+            </w:r>
+            <w:r>
+              <w:rPr>
+                <w:rFonts w:hint="cs"/>
+                <w:rtl/>
+              </w:rPr>
+              <w:t>.</w:t>
+            </w:r>
+          </w:p>
+        </w:tc>
+      </w:tr>
     </w:tbl>
     <w:p/>
     <w:p>
       <w:pPr>
         <w:bidi/>
-        <w:rPr>
-          <w:rFonts w:hint="cs"/>
-          <w:rtl/>
-        </w:rPr>
       </w:pPr>
       <w:r>
         <w:t>stack</w:t>
@@ -417,31 +545,3654 @@
           <w:rFonts w:hint="cs"/>
           <w:rtl/>
         </w:rPr>
-        <w:t xml:space="preserve"> רץ </w:t>
-      </w:r>
-      <w:r>
-        <w:rPr>
-          <w:rFonts w:hint="cs"/>
-          <w:rtl/>
-        </w:rPr>
-        <w:t xml:space="preserve">רק </w:t>
+        <w:t xml:space="preserve"> רץ רק על </w:t>
+      </w:r>
+      <w:r>
+        <w:t>swarm</w:t>
+      </w:r>
+    </w:p>
+    <w:p>
+      <w:pPr>
+        <w:bidi/>
+      </w:pPr>
+    </w:p>
+    <w:p>
+      <w:pPr>
+        <w:bidi/>
+      </w:pPr>
+      <w:r>
+        <w:t>Slurm</w:t>
+      </w:r>
+    </w:p>
+    <w:p>
+      <w:pPr>
+        <w:bidi/>
+        <w:rPr>
+          <w:rtl/>
+        </w:rPr>
+      </w:pPr>
+      <w:r>
+        <w:rPr>
+          <w:rFonts w:hint="cs"/>
+          <w:rtl/>
+        </w:rPr>
+        <w:t xml:space="preserve">מבוא: מה המטרה של </w:t>
+      </w:r>
+      <w:r>
+        <w:t>job scheduler</w:t>
+      </w:r>
+      <w:r>
+        <w:rPr>
+          <w:rFonts w:hint="cs"/>
+          <w:rtl/>
+        </w:rPr>
+        <w:t xml:space="preserve"> ושל </w:t>
+      </w:r>
+      <w:r>
+        <w:t>resource manager</w:t>
+      </w:r>
+      <w:r>
+        <w:rPr>
+          <w:rFonts w:hint="cs"/>
+          <w:rtl/>
+        </w:rPr>
+        <w:t>?</w:t>
+      </w:r>
+    </w:p>
+    <w:p>
+      <w:pPr>
+        <w:bidi/>
+      </w:pPr>
+      <w:r>
+        <w:rPr>
+          <w:rFonts w:hint="cs"/>
+          <w:rtl/>
+        </w:rPr>
+        <w:t>להריץ תכניות בצורה הבאה:</w:t>
+      </w:r>
+      <w:r>
+        <w:t xml:space="preserve"> app &lt;argument&gt; &lt;argument&gt;... &lt;#nodes&gt;</w:t>
+      </w:r>
+    </w:p>
+    <w:p>
+      <w:pPr>
+        <w:bidi/>
+        <w:rPr>
+          <w:rtl/>
+        </w:rPr>
+      </w:pPr>
+      <w:r>
+        <w:rPr>
+          <w:rFonts w:hint="cs"/>
+          <w:rtl/>
+        </w:rPr>
+        <w:t xml:space="preserve">היחידה הבסיסית הי </w:t>
+      </w:r>
+      <w:r>
+        <w:t xml:space="preserve"> node</w:t>
+      </w:r>
+      <w:r>
+        <w:rPr>
+          <w:rFonts w:hint="cs"/>
+          <w:rtl/>
+        </w:rPr>
+        <w:t xml:space="preserve">, שמזוהה לפי כתובת </w:t>
+      </w:r>
+      <w:r>
+        <w:t>IP</w:t>
+      </w:r>
+      <w:r>
+        <w:rPr>
+          <w:rFonts w:hint="cs"/>
+          <w:rtl/>
+        </w:rPr>
+        <w:t>.</w:t>
+      </w:r>
+      <w:r>
+        <w:rPr>
+          <w:rFonts w:hint="cs"/>
+          <w:rtl/>
+        </w:rPr>
+        <w:t xml:space="preserve"> ב-</w:t>
+      </w:r>
+      <w:r>
+        <w:t>node</w:t>
+      </w:r>
+      <w:r>
+        <w:rPr>
+          <w:rFonts w:hint="cs"/>
+          <w:rtl/>
+        </w:rPr>
+        <w:t xml:space="preserve"> יש </w:t>
+      </w:r>
+      <w:r>
+        <w:t>sockets</w:t>
+      </w:r>
+      <w:r>
+        <w:rPr>
+          <w:rFonts w:hint="cs"/>
+          <w:rtl/>
+        </w:rPr>
+        <w:t xml:space="preserve">, ליבות, </w:t>
+      </w:r>
+      <w:r>
+        <w:t>threads</w:t>
+      </w:r>
+      <w:r>
+        <w:rPr>
+          <w:rFonts w:hint="cs"/>
+          <w:rtl/>
+        </w:rPr>
+        <w:t xml:space="preserve">, זיכרון, </w:t>
+      </w:r>
+      <w:r>
+        <w:t>switch</w:t>
+      </w:r>
+      <w:r>
+        <w:rPr>
+          <w:rFonts w:hint="cs"/>
+          <w:rtl/>
+        </w:rPr>
+        <w:t>, משאבים ייחודיים (</w:t>
+      </w:r>
+      <w:r>
+        <w:t>GPU</w:t>
+      </w:r>
+      <w:r>
+        <w:rPr>
+          <w:rFonts w:hint="cs"/>
+          <w:rtl/>
+        </w:rPr>
+        <w:t>), רשיונות ועוד.</w:t>
+      </w:r>
+    </w:p>
+    <w:p>
+      <w:pPr>
+        <w:bidi/>
+        <w:rPr>
+          <w:rtl/>
+        </w:rPr>
+      </w:pPr>
+      <w:r>
+        <w:rPr>
+          <w:rFonts w:hint="cs"/>
+          <w:rtl/>
+        </w:rPr>
+        <w:t xml:space="preserve">המטלות של </w:t>
+      </w:r>
+      <w:r>
+        <w:t>job scheduler</w:t>
+      </w:r>
+      <w:r>
+        <w:rPr>
+          <w:rFonts w:hint="cs"/>
+          <w:rtl/>
+        </w:rPr>
+        <w:t xml:space="preserve"> (</w:t>
+      </w:r>
+      <w:r>
+        <w:t>JS</w:t>
+      </w:r>
+      <w:r>
+        <w:rPr>
+          <w:rFonts w:hint="cs"/>
+          <w:rtl/>
+        </w:rPr>
+        <w:t>): כשיש יותר עבודה ממשאבים, ה-</w:t>
+      </w:r>
+      <w:r>
+        <w:t>JS</w:t>
+      </w:r>
+      <w:r>
+        <w:rPr>
+          <w:rFonts w:hint="cs"/>
+          <w:rtl/>
+        </w:rPr>
+        <w:t xml:space="preserve"> מנהל את תור העבודות.</w:t>
+      </w:r>
+      <w:r>
+        <w:rPr>
+          <w:rFonts w:hint="cs"/>
+          <w:rtl/>
+        </w:rPr>
+        <w:t>תומך באלגוריתמים מסובכים לתיזמון, אופטימיזציה של הרש</w:t>
+      </w:r>
+      <w:r>
+        <w:rPr>
+          <w:rFonts w:hint="cs"/>
+          <w:rtl/>
+        </w:rPr>
+        <w:t>ת</w:t>
+      </w:r>
+      <w:r>
+        <w:rPr>
+          <w:rFonts w:hint="cs"/>
+          <w:rtl/>
+        </w:rPr>
+        <w:t>, תיזמון הוגן, תוך מגבלת המשאבים.</w:t>
+      </w:r>
+    </w:p>
+    <w:p>
+      <w:pPr>
+        <w:bidi/>
+        <w:rPr>
+          <w:rtl/>
+        </w:rPr>
+      </w:pPr>
+      <w:r>
+        <w:rPr>
+          <w:rFonts w:hint="cs"/>
+          <w:rtl/>
+        </w:rPr>
+        <w:t>ארכיטקטורה</w:t>
+      </w:r>
+    </w:p>
+    <w:p>
+      <w:pPr>
+        <w:bidi/>
+        <w:rPr>
+          <w:rtl/>
+        </w:rPr>
+      </w:pPr>
+      <w:r>
+        <w:rPr>
+          <w:rFonts w:hint="cs"/>
+          <w:rtl/>
+        </w:rPr>
+        <w:t>התחיל ממנהל משאבים פשוט.</w:t>
+      </w:r>
+    </w:p>
+    <w:p>
+      <w:pPr>
+        <w:bidi/>
+        <w:rPr>
+          <w:rtl/>
+        </w:rPr>
+      </w:pPr>
+      <w:r>
+        <w:rPr>
+          <w:rFonts w:hint="cs"/>
+          <w:rtl/>
+        </w:rPr>
+        <w:t>התוכנה כ</w:t>
+      </w:r>
+      <w:r>
+        <w:rPr>
+          <w:rFonts w:hint="cs"/>
+          <w:rtl/>
+        </w:rPr>
+        <w:t>תובה ב-</w:t>
+      </w:r>
+      <w:r>
+        <w:t>C</w:t>
+      </w:r>
+      <w:r>
+        <w:rPr>
+          <w:rFonts w:hint="cs"/>
+          <w:rtl/>
+        </w:rPr>
+        <w:t xml:space="preserve"> והיא </w:t>
+      </w:r>
+      <w:r>
+        <w:t>Open Source</w:t>
+      </w:r>
+      <w:r>
+        <w:rPr>
+          <w:rFonts w:hint="cs"/>
+          <w:rtl/>
+        </w:rPr>
+        <w:t>.</w:t>
+      </w:r>
+    </w:p>
+    <w:p>
+      <w:pPr>
+        <w:bidi/>
+        <w:rPr>
+          <w:rtl/>
+        </w:rPr>
+      </w:pPr>
+      <w:r>
+        <w:rPr>
+          <w:rFonts w:hint="cs"/>
+          <w:rtl/>
+        </w:rPr>
+        <w:t>פיתוח רב לאומי.</w:t>
+      </w:r>
+    </w:p>
+    <w:p>
+      <w:pPr>
+        <w:bidi/>
+        <w:rPr>
+          <w:rtl/>
+        </w:rPr>
+      </w:pPr>
+      <w:r>
+        <w:rPr>
+          <w:rFonts w:hint="cs"/>
+          <w:rtl/>
+        </w:rPr>
+        <w:t>ידידותי לאדמיניסטרטור.</w:t>
+      </w:r>
+    </w:p>
+    <w:p>
+      <w:pPr>
+        <w:bidi/>
+        <w:rPr>
+          <w:rtl/>
+        </w:rPr>
+      </w:pPr>
+      <w:r>
+        <w:rPr>
+          <w:rFonts w:hint="cs"/>
+          <w:rtl/>
+        </w:rPr>
+        <w:t>אין צורך בשינוי ה-</w:t>
+      </w:r>
+      <w:r>
+        <w:t>kernel</w:t>
+      </w:r>
+      <w:r>
+        <w:rPr>
+          <w:rFonts w:hint="cs"/>
+          <w:rtl/>
+        </w:rPr>
+        <w:t>.</w:t>
+      </w:r>
+    </w:p>
+    <w:p>
+      <w:pPr>
+        <w:bidi/>
+      </w:pPr>
+      <w:r>
+        <w:rPr>
+          <w:rFonts w:hint="cs"/>
+          <w:rtl/>
+        </w:rPr>
+        <w:t xml:space="preserve">יש מספר רב של </w:t>
+      </w:r>
+      <w:r>
+        <w:t>plugins</w:t>
+      </w:r>
+      <w:r>
+        <w:rPr>
+          <w:rFonts w:hint="cs"/>
+          <w:rtl/>
+        </w:rPr>
+        <w:t>: ל-</w:t>
+      </w:r>
+      <w:r>
+        <w:t>database</w:t>
+      </w:r>
+      <w:r>
+        <w:rPr>
+          <w:rFonts w:hint="cs"/>
+          <w:rtl/>
+        </w:rPr>
+        <w:t xml:space="preserve"> (גם </w:t>
+      </w:r>
+      <w:r>
+        <w:t>MySQL</w:t>
+      </w:r>
+      <w:r>
+        <w:rPr>
+          <w:rFonts w:hint="cs"/>
+          <w:rtl/>
+        </w:rPr>
+        <w:t xml:space="preserve">), </w:t>
+      </w:r>
+      <w:r>
+        <w:rPr>
+          <w:rFonts w:hint="cs"/>
+          <w:rtl/>
+        </w:rPr>
+        <w:t>ל-</w:t>
+      </w:r>
+      <w:r>
+        <w:t>MPI</w:t>
+      </w:r>
+      <w:r>
+        <w:rPr>
+          <w:rFonts w:hint="cs"/>
+          <w:rtl/>
+        </w:rPr>
+        <w:t>, טופולוגיית רשת</w:t>
+      </w:r>
+    </w:p>
+    <w:p>
+      <w:pPr>
+        <w:bidi/>
+      </w:pPr>
+      <w:r>
+        <w:t>daemons</w:t>
+      </w:r>
+    </w:p>
+    <w:p>
+      <w:pPr>
+        <w:bidi/>
+        <w:rPr>
+          <w:rtl/>
+        </w:rPr>
+      </w:pPr>
+      <w:r>
+        <w:t>slurmctld</w:t>
+      </w:r>
+      <w:r>
+        <w:rPr>
+          <w:rFonts w:hint="cs"/>
+          <w:rtl/>
+        </w:rPr>
+        <w:t xml:space="preserve"> - בקר מרכזי - בדרך כלל אחד ל-</w:t>
+      </w:r>
+      <w:r>
+        <w:t>cluster</w:t>
+      </w:r>
+      <w:r>
+        <w:rPr>
+          <w:rFonts w:hint="cs"/>
+          <w:rtl/>
+        </w:rPr>
+        <w:t>.</w:t>
+      </w:r>
+      <w:r>
+        <w:rPr>
+          <w:rFonts w:hint="cs"/>
+          <w:rtl/>
+        </w:rPr>
+        <w:t xml:space="preserve"> ניטור מצב המשאבים, </w:t>
+      </w:r>
+      <w:r>
+        <w:rPr>
+          <w:rFonts w:hint="cs"/>
+          <w:rtl/>
+        </w:rPr>
+        <w:t>ניהול תור העבודות, הקצאת משאבים.</w:t>
+      </w:r>
+    </w:p>
+    <w:p>
+      <w:pPr>
+        <w:bidi/>
+        <w:rPr>
+          <w:rtl/>
+        </w:rPr>
+      </w:pPr>
+      <w:r>
+        <w:t>slurmdbd</w:t>
+      </w:r>
+      <w:r>
+        <w:rPr>
+          <w:rFonts w:hint="cs"/>
+          <w:rtl/>
+        </w:rPr>
+        <w:t xml:space="preserve"> - דימון למסד נתונים - לרוב אחד למפעל.</w:t>
+      </w:r>
+      <w:r>
+        <w:rPr>
+          <w:rFonts w:hint="cs"/>
+          <w:rtl/>
+        </w:rPr>
+        <w:t xml:space="preserve"> איסו, מידע על החשבונות מהבקר, ניהול קונפיגורציית חשבונות</w:t>
+      </w:r>
+      <w:r>
+        <w:rPr>
+          <w:rFonts w:hint="cs"/>
+          <w:rtl/>
+        </w:rPr>
+        <w:t>, מאפשר גיבוי להפעלה חוזרת אוטומטית</w:t>
+      </w:r>
+      <w:r>
+        <w:rPr>
+          <w:rFonts w:hint="cs"/>
+          <w:rtl/>
+        </w:rPr>
+        <w:t>.</w:t>
+      </w:r>
+    </w:p>
+    <w:p>
+      <w:pPr>
+        <w:bidi/>
+        <w:rPr>
+          <w:rtl/>
+        </w:rPr>
+      </w:pPr>
+      <w:r>
+        <w:t>slurmd</w:t>
+      </w:r>
+      <w:r>
+        <w:rPr>
+          <w:rFonts w:hint="cs"/>
+          <w:rtl/>
+        </w:rPr>
+        <w:t xml:space="preserve"> - </w:t>
+      </w:r>
+      <w:r>
+        <w:rPr>
+          <w:rFonts w:hint="cs"/>
+          <w:rtl/>
+        </w:rPr>
+        <w:t>דימון שרץ לרוב אחד בכל צומת. הדימון מפעיל ומנהל את המשימות (</w:t>
+      </w:r>
+      <w:r>
+        <w:t>tasks</w:t>
+      </w:r>
+      <w:r>
+        <w:rPr>
+          <w:rFonts w:hint="cs"/>
+          <w:rtl/>
+        </w:rPr>
+        <w:t xml:space="preserve">), הוא קטן וקל, שקט מלבד טיפול בחשבונאות, תומך בתקשורת היררכית עם </w:t>
+      </w:r>
+      <w:r>
+        <w:t>fanout</w:t>
+      </w:r>
+      <w:r>
+        <w:rPr>
+          <w:rFonts w:hint="cs"/>
+          <w:rtl/>
+        </w:rPr>
+        <w:t xml:space="preserve"> הניתן להגדרה.</w:t>
+      </w:r>
+    </w:p>
+    <w:p>
+      <w:pPr>
+        <w:bidi/>
+      </w:pPr>
+    </w:p>
+    <w:p>
+      <w:pPr>
+        <w:bidi/>
+      </w:pPr>
+    </w:p>
+    <w:p>
+      <w:pPr>
+        <w:bidi/>
+        <w:rPr>
+          <w:rtl/>
+        </w:rPr>
+      </w:pPr>
+      <w:r>
+        <w:rPr>
+          <w:rFonts w:hint="cs"/>
+          <w:rtl/>
+        </w:rPr>
+        <w:t>האפליקציה של ראול</w:t>
+      </w:r>
+    </w:p>
+    <w:p>
+      <w:pPr>
+        <w:bidi/>
+      </w:pPr>
+      <w:r>
+        <w:rPr>
+          <w:rFonts w:hint="cs"/>
+          <w:rtl/>
+        </w:rPr>
+        <w:t xml:space="preserve">הפעלה של יישום האופטימיזציה </w:t>
+      </w:r>
+      <w:r>
+        <w:t>bumps</w:t>
+      </w:r>
+      <w:r>
+        <w:rPr>
+          <w:rFonts w:hint="cs"/>
+          <w:rtl/>
+        </w:rPr>
+        <w:t xml:space="preserve"> </w:t>
+      </w:r>
+      <w:r>
+        <w:rPr>
+          <w:rFonts w:hint="cs"/>
+          <w:rtl/>
+        </w:rPr>
+        <w:t xml:space="preserve">באמצעות </w:t>
+      </w:r>
+      <w:r>
+        <w:t>docker</w:t>
+      </w:r>
+      <w:r>
+        <w:rPr>
+          <w:rFonts w:hint="cs"/>
+          <w:rtl/>
+        </w:rPr>
+        <w:t xml:space="preserve">. </w:t>
+      </w:r>
+      <w:r>
+        <w:rPr>
+          <w:rFonts w:hint="cs"/>
+          <w:rtl/>
+        </w:rPr>
+        <w:t xml:space="preserve">ממשק </w:t>
+      </w:r>
+      <w:r>
+        <w:rPr>
+          <w:rFonts w:hint="cs"/>
+          <w:rtl/>
+        </w:rPr>
+        <w:t>ה</w:t>
+      </w:r>
+      <w:r>
+        <w:rPr>
+          <w:rFonts w:hint="cs"/>
+          <w:rtl/>
+        </w:rPr>
+        <w:t xml:space="preserve">משתמשים </w:t>
+      </w:r>
+      <w:r>
+        <w:t>web</w:t>
+      </w:r>
+      <w:r>
+        <w:rPr>
+          <w:rFonts w:hint="cs"/>
+          <w:rtl/>
+        </w:rPr>
+        <w:t xml:space="preserve"> באמצעות </w:t>
+      </w:r>
+      <w:r>
+        <w:t>flask/jinja</w:t>
+      </w:r>
+      <w:r>
+        <w:rPr>
+          <w:rFonts w:hint="cs"/>
+          <w:rtl/>
+        </w:rPr>
+        <w:t>.</w:t>
+      </w:r>
+    </w:p>
+    <w:p>
+      <w:pPr>
+        <w:bidi/>
+        <w:rPr>
+          <w:rtl/>
+        </w:rPr>
+      </w:pPr>
+      <w:r>
+        <w:rPr>
+          <w:rFonts w:hint="cs"/>
+          <w:rtl/>
+        </w:rPr>
+        <w:t xml:space="preserve">היישום רץ על קונטיינר של </w:t>
+      </w:r>
+      <w:r>
+        <w:t>docker</w:t>
+      </w:r>
+      <w:r>
+        <w:rPr>
+          <w:rFonts w:hint="cs"/>
+          <w:rtl/>
+        </w:rPr>
+        <w:t xml:space="preserve"> שמפעיל מערכת </w:t>
+      </w:r>
+      <w:r>
+        <w:t>unix/ubuntu</w:t>
+      </w:r>
+      <w:r>
+        <w:rPr>
+          <w:rFonts w:hint="cs"/>
+          <w:rtl/>
+        </w:rPr>
+        <w:t>.</w:t>
+      </w:r>
+    </w:p>
+    <w:p>
+      <w:pPr>
+        <w:bidi/>
+        <w:rPr>
+          <w:rtl/>
+        </w:rPr>
+      </w:pPr>
+      <w:r>
+        <w:rPr>
+          <w:rFonts w:hint="cs"/>
+          <w:rtl/>
+        </w:rPr>
+        <w:lastRenderedPageBreak/>
+        <w:t xml:space="preserve">היישום מפעיל </w:t>
+      </w:r>
+      <w:r>
+        <w:t>flask</w:t>
+      </w:r>
+      <w:r>
+        <w:rPr>
+          <w:rFonts w:hint="cs"/>
+          <w:rtl/>
+        </w:rPr>
+        <w:t xml:space="preserve"> עם מערכת </w:t>
+      </w:r>
+      <w:r>
+        <w:t>forms</w:t>
+      </w:r>
+      <w:r>
+        <w:rPr>
+          <w:rFonts w:hint="cs"/>
+        </w:rPr>
+        <w:t xml:space="preserve"> </w:t>
+      </w:r>
+      <w:r>
+        <w:rPr>
+          <w:rFonts w:hint="cs"/>
+          <w:rtl/>
+        </w:rPr>
+        <w:t xml:space="preserve"> בשם </w:t>
+      </w:r>
+      <w:r>
+        <w:t>flask_wft</w:t>
+      </w:r>
+      <w:r>
+        <w:rPr>
+          <w:rFonts w:hint="cs"/>
+          <w:rtl/>
+        </w:rPr>
+        <w:t xml:space="preserve"> לצורך איסוף נתוני משתמש.</w:t>
+      </w:r>
+    </w:p>
+    <w:p>
+      <w:pPr>
+        <w:bidi/>
+        <w:rPr>
+          <w:rtl/>
+        </w:rPr>
+      </w:pPr>
+      <w:r>
+        <w:rPr>
+          <w:rFonts w:hint="cs"/>
+          <w:rtl/>
+        </w:rPr>
+        <w:t>הנתונים כוללים את הבעיה המוגדרת ב-</w:t>
+      </w:r>
+      <w:r>
+        <w:t>bumps</w:t>
+      </w:r>
+      <w:r>
+        <w:rPr>
+          <w:rFonts w:hint="cs"/>
+          <w:rtl/>
+        </w:rPr>
+        <w:t>, מספר מעבדים, שיטת פתרון וכדומה.</w:t>
+      </w:r>
+    </w:p>
+    <w:p>
+      <w:pPr>
+        <w:bidi/>
+        <w:rPr>
+          <w:rtl/>
+        </w:rPr>
+      </w:pPr>
+      <w:r>
+        <w:rPr>
+          <w:rFonts w:hint="cs"/>
+          <w:rtl/>
+        </w:rPr>
+        <w:t>לאחר איסוף הנתונים ווידוא תקינות, הם מועברים ל-</w:t>
+      </w:r>
+      <w:r>
+        <w:t>slurm</w:t>
+      </w:r>
+      <w:r>
+        <w:rPr>
+          <w:rFonts w:hint="cs"/>
+          <w:rtl/>
+        </w:rPr>
+        <w:t xml:space="preserve"> שפועל על הקונטיינר באמצעות </w:t>
+      </w:r>
+      <w:r>
+        <w:t>command line</w:t>
+      </w:r>
+      <w:r>
+        <w:rPr>
+          <w:rFonts w:hint="cs"/>
+          <w:rtl/>
+        </w:rPr>
+        <w:t>.</w:t>
+      </w:r>
+    </w:p>
+    <w:p>
+      <w:pPr>
+        <w:bidi/>
+        <w:rPr>
+          <w:rtl/>
+        </w:rPr>
+      </w:pPr>
+      <w:r>
+        <w:rPr>
+          <w:rFonts w:hint="cs"/>
+          <w:rtl/>
+        </w:rPr>
+        <w:t>עוד לא ברור לי איך ה-</w:t>
+      </w:r>
+      <w:r>
+        <w:t>slurm</w:t>
+      </w:r>
+      <w:r>
+        <w:rPr>
+          <w:rFonts w:hint="cs"/>
+          <w:rtl/>
+        </w:rPr>
+        <w:t xml:space="preserve"> צעביר את ה-</w:t>
+      </w:r>
+      <w:r>
+        <w:t>job</w:t>
+      </w:r>
+      <w:r>
+        <w:rPr>
+          <w:rFonts w:hint="cs"/>
+          <w:rtl/>
+        </w:rPr>
+        <w:t xml:space="preserve"> למעבדים. </w:t>
+      </w:r>
+      <w:r>
+        <w:rPr>
+          <w:rFonts w:hint="cs"/>
+          <w:rtl/>
+        </w:rPr>
+        <w:t>כנראה ש</w:t>
+      </w:r>
+      <w:r>
+        <w:rPr>
+          <w:rFonts w:hint="cs"/>
+          <w:rtl/>
+        </w:rPr>
+        <w:t>אין חלוקת ה-</w:t>
+      </w:r>
+      <w:r>
+        <w:t>jobs</w:t>
+      </w:r>
+      <w:r>
+        <w:rPr>
+          <w:rFonts w:hint="cs"/>
+          <w:rtl/>
+        </w:rPr>
+        <w:t xml:space="preserve"> לקונטיינרים של </w:t>
+      </w:r>
+      <w:r>
+        <w:t>docker</w:t>
+      </w:r>
+      <w:r>
+        <w:rPr>
+          <w:rFonts w:hint="cs"/>
+          <w:rtl/>
+        </w:rPr>
+        <w:t>.</w:t>
+      </w:r>
+    </w:p>
+    <w:p>
+      <w:pPr>
+        <w:bidi/>
+      </w:pPr>
+      <w:r>
+        <w:rPr>
+          <w:rFonts w:hint="cs"/>
+          <w:rtl/>
+        </w:rPr>
+        <w:t>השימוש ב-</w:t>
+      </w:r>
+      <w:r>
+        <w:t>redis</w:t>
+      </w:r>
+      <w:r>
+        <w:rPr>
+          <w:rFonts w:hint="cs"/>
+          <w:rtl/>
+        </w:rPr>
+        <w:t xml:space="preserve"> הוא לצורך זיהוי משתמש (כעת רק וירטואלי) ושמירת פרטי ה-</w:t>
+      </w:r>
+      <w:r>
+        <w:t>job</w:t>
+      </w:r>
+      <w:r>
+        <w:rPr>
+          <w:rFonts w:hint="cs"/>
+          <w:rtl/>
+        </w:rPr>
+        <w:t xml:space="preserve"> שנשלח ל-</w:t>
+      </w:r>
+      <w:r>
+        <w:t>slurm</w:t>
+      </w:r>
+      <w:r>
+        <w:rPr>
+          <w:rFonts w:hint="cs"/>
+          <w:rtl/>
+        </w:rPr>
+        <w:t>.</w:t>
+      </w:r>
+    </w:p>
+    <w:p>
+      <w:pPr>
+        <w:bidi/>
+      </w:pPr>
+    </w:p>
+    <w:p>
+      <w:pPr>
+        <w:bidi/>
+        <w:rPr>
+          <w:rtl/>
+        </w:rPr>
+      </w:pPr>
+      <w:r>
+        <w:rPr>
+          <w:rFonts w:hint="cs"/>
+          <w:rtl/>
+        </w:rPr>
+        <w:t>המטלה כעת</w:t>
+      </w:r>
+    </w:p>
+    <w:p>
+      <w:pPr>
+        <w:bidi/>
+        <w:rPr>
+          <w:rtl/>
+        </w:rPr>
+      </w:pPr>
+      <w:r>
+        <w:rPr>
+          <w:rFonts w:hint="cs"/>
+          <w:rtl/>
+        </w:rPr>
+        <w:t>לחבר את ה-</w:t>
+      </w:r>
+      <w:r>
+        <w:t>slurm</w:t>
+      </w:r>
+      <w:r>
+        <w:rPr>
+          <w:rFonts w:hint="cs"/>
+          <w:rtl/>
+        </w:rPr>
+        <w:t xml:space="preserve"> לענן פיסי.</w:t>
+      </w:r>
+    </w:p>
+    <w:p>
+      <w:pPr>
+        <w:bidi/>
+        <w:rPr>
+          <w:rtl/>
+        </w:rPr>
+      </w:pPr>
+      <w:r>
+        <w:rPr>
+          <w:rFonts w:hint="cs"/>
+          <w:rtl/>
+        </w:rPr>
+        <w:t xml:space="preserve">לבדוק אפשרות ניצול </w:t>
+      </w:r>
+      <w:r>
+        <w:t>MPI</w:t>
+      </w:r>
+    </w:p>
+    <w:p>
+      <w:pPr>
+        <w:bidi/>
+      </w:pPr>
+      <w:r>
+        <w:rPr>
+          <w:rFonts w:hint="cs"/>
+          <w:rtl/>
+        </w:rPr>
+        <w:t xml:space="preserve">לבדוק ממשק </w:t>
+      </w:r>
+      <w:r>
+        <w:t>windows</w:t>
+      </w:r>
+      <w:r>
+        <w:rPr>
+          <w:rFonts w:hint="cs"/>
+          <w:rtl/>
+        </w:rPr>
+        <w:t xml:space="preserve"> ל-</w:t>
+      </w:r>
+      <w:r>
+        <w:t>slurm</w:t>
+      </w:r>
+      <w:r>
+        <w:rPr>
+          <w:rFonts w:hint="cs"/>
+          <w:rtl/>
+        </w:rPr>
+        <w:t>, או שימוש ב-</w:t>
+      </w:r>
+      <w:r>
+        <w:t>scheduler</w:t>
+      </w:r>
+      <w:r>
+        <w:rPr>
+          <w:rFonts w:hint="cs"/>
+          <w:rtl/>
+        </w:rPr>
+        <w:t xml:space="preserve"> אחר.</w:t>
+      </w:r>
+    </w:p>
+    <w:p>
+      <w:pPr>
+        <w:bidi/>
+        <w:rPr>
+          <w:rtl/>
+        </w:rPr>
+      </w:pPr>
+    </w:p>
+    <w:p>
+      <w:pPr>
+        <w:bidi/>
+        <w:rPr>
+          <w:rtl/>
+        </w:rPr>
+      </w:pPr>
+      <w:r>
+        <w:rPr>
+          <w:rFonts w:hint="cs"/>
+          <w:rtl/>
+        </w:rPr>
+        <w:t>תאור היישום</w:t>
+      </w:r>
+    </w:p>
+    <w:p>
+      <w:pPr>
+        <w:bidi/>
+        <w:rPr>
+          <w:rtl/>
+        </w:rPr>
+      </w:pPr>
+      <w:r>
+        <w:rPr>
+          <w:rFonts w:hint="cs"/>
+          <w:rtl/>
+        </w:rPr>
+        <w:t xml:space="preserve">היישום העיקרי נקרא </w:t>
+      </w:r>
+      <w:r>
+        <w:t>bumps</w:t>
+      </w:r>
+      <w:r>
+        <w:rPr>
+          <w:rFonts w:hint="cs"/>
+          <w:rtl/>
+        </w:rPr>
+        <w:t>. ביישום מופעלים אלגוריתמים לקרוב אופטימלי.</w:t>
+      </w:r>
+    </w:p>
+    <w:p>
+      <w:pPr>
+        <w:bidi/>
+        <w:rPr>
+          <w:rtl/>
+        </w:rPr>
+      </w:pPr>
+      <w:r>
+        <w:rPr>
+          <w:rFonts w:hint="cs"/>
+          <w:rtl/>
+        </w:rPr>
+        <w:t>היישום פועל בסביבת יוניקס</w:t>
+      </w:r>
+      <w:r>
+        <w:rPr>
+          <w:rFonts w:hint="cs"/>
+          <w:rtl/>
+        </w:rPr>
+        <w:t>.</w:t>
+      </w:r>
+    </w:p>
+    <w:p>
+      <w:pPr>
+        <w:bidi/>
+        <w:rPr>
+          <w:rtl/>
+        </w:rPr>
+      </w:pPr>
+      <w:r>
+        <w:rPr>
+          <w:rFonts w:hint="cs"/>
+          <w:rtl/>
+        </w:rPr>
+        <w:t xml:space="preserve">הממשק שנבנה מפעיל סביבת </w:t>
+      </w:r>
+      <w:r>
+        <w:t>Linux</w:t>
+      </w:r>
+      <w:r>
+        <w:rPr>
+          <w:rFonts w:hint="cs"/>
+          <w:rtl/>
+        </w:rPr>
+        <w:t xml:space="preserve"> בתוך </w:t>
+      </w:r>
+      <w:r>
+        <w:t>docker container</w:t>
+      </w:r>
+      <w:r>
+        <w:rPr>
+          <w:rFonts w:hint="cs"/>
+          <w:rtl/>
+        </w:rPr>
+        <w:t>.</w:t>
+      </w:r>
+    </w:p>
+    <w:p>
+      <w:pPr>
+        <w:bidi/>
+        <w:rPr>
+          <w:rtl/>
+        </w:rPr>
+      </w:pPr>
+      <w:r>
+        <w:rPr>
+          <w:rFonts w:hint="cs"/>
+          <w:rtl/>
+        </w:rPr>
+        <w:t xml:space="preserve">יישום זה משתמש </w:t>
+      </w:r>
+      <w:r>
+        <w:rPr>
+          <w:rFonts w:hint="cs"/>
+          <w:rtl/>
+        </w:rPr>
+        <w:t xml:space="preserve">במספר </w:t>
+      </w:r>
+      <w:r>
+        <w:rPr>
+          <w:rFonts w:hint="cs"/>
+          <w:rtl/>
+        </w:rPr>
+        <w:t xml:space="preserve">תוכנות </w:t>
+      </w:r>
+      <w:r>
+        <w:rPr>
+          <w:rFonts w:hint="cs"/>
+          <w:rtl/>
+        </w:rPr>
+        <w:t>וסביבות עבודה</w:t>
+      </w:r>
+      <w:r>
+        <w:rPr>
+          <w:rFonts w:hint="cs"/>
+          <w:rtl/>
+        </w:rPr>
+        <w:t>:</w:t>
+      </w:r>
+    </w:p>
+    <w:p>
+      <w:pPr>
+        <w:bidi/>
+        <w:rPr>
+          <w:rtl/>
+        </w:rPr>
+      </w:pPr>
+      <w:r>
+        <w:t>slurm</w:t>
+      </w:r>
+      <w:r>
+        <w:rPr>
+          <w:rFonts w:hint="cs"/>
+          <w:rtl/>
+        </w:rPr>
+        <w:t xml:space="preserve"> - מערכת </w:t>
+      </w:r>
+      <w:r>
+        <w:t>open source</w:t>
+      </w:r>
+      <w:r>
+        <w:rPr>
+          <w:rFonts w:hint="cs"/>
+          <w:rtl/>
+        </w:rPr>
+        <w:t xml:space="preserve"> </w:t>
+      </w:r>
+      <w:r>
+        <w:rPr>
+          <w:rFonts w:hint="cs"/>
+          <w:rtl/>
+        </w:rPr>
+        <w:t>ל</w:t>
+      </w:r>
+      <w:r>
+        <w:rPr>
+          <w:rFonts w:hint="cs"/>
+          <w:rtl/>
+        </w:rPr>
+        <w:t>תיזמון עבודות ו</w:t>
+      </w:r>
+      <w:r>
+        <w:rPr>
+          <w:rFonts w:hint="cs"/>
+          <w:rtl/>
+        </w:rPr>
+        <w:t xml:space="preserve">ניהול </w:t>
+      </w:r>
+      <w:r>
+        <w:rPr>
+          <w:rFonts w:hint="cs"/>
+          <w:rtl/>
+        </w:rPr>
+        <w:t>משאבים.</w:t>
+      </w:r>
+    </w:p>
+    <w:p>
+      <w:pPr>
+        <w:bidi/>
+        <w:rPr>
+          <w:rtl/>
+        </w:rPr>
+      </w:pPr>
+      <w:r>
+        <w:t>redis</w:t>
+      </w:r>
+      <w:r>
+        <w:rPr>
+          <w:rFonts w:hint="cs"/>
+          <w:rtl/>
+        </w:rPr>
+        <w:t xml:space="preserve"> - מסד נתונים לא </w:t>
+      </w:r>
+      <w:r>
+        <w:t>sql</w:t>
+      </w:r>
+      <w:r>
+        <w:rPr>
+          <w:rFonts w:hint="cs"/>
+          <w:rtl/>
+        </w:rPr>
+        <w:t>-י</w:t>
+      </w:r>
+      <w:r>
+        <w:rPr>
+          <w:rFonts w:hint="cs"/>
+          <w:rtl/>
+        </w:rPr>
+        <w:t xml:space="preserve"> ששומר ערך מול מפתח. </w:t>
+      </w:r>
+      <w:r>
+        <w:t>redis</w:t>
+      </w:r>
+      <w:r>
+        <w:rPr>
+          <w:rFonts w:hint="cs"/>
+          <w:rtl/>
+        </w:rPr>
+        <w:t xml:space="preserve"> משמש גם לזיהוי משתמשים על ידי שמירת </w:t>
+      </w:r>
+      <w:r>
+        <w:t>toekn</w:t>
+      </w:r>
+      <w:r>
+        <w:rPr>
+          <w:rFonts w:hint="cs"/>
+          <w:rtl/>
+        </w:rPr>
+        <w:t xml:space="preserve">, וגם לשמירת הפרמטרים לצורך העברת </w:t>
+      </w:r>
+      <w:r>
+        <w:t>job</w:t>
+      </w:r>
+      <w:r>
+        <w:rPr>
+          <w:rFonts w:hint="cs"/>
+          <w:rtl/>
+        </w:rPr>
+        <w:t xml:space="preserve"> ל-</w:t>
+      </w:r>
+      <w:r>
+        <w:t>slurm</w:t>
+      </w:r>
+      <w:r>
+        <w:rPr>
+          <w:rFonts w:hint="cs"/>
+          <w:rtl/>
+        </w:rPr>
+        <w:t>.</w:t>
+      </w:r>
+    </w:p>
+    <w:p>
+      <w:pPr>
+        <w:bidi/>
+        <w:rPr>
+          <w:rtl/>
+        </w:rPr>
+      </w:pPr>
+      <w:r>
+        <w:t>flask</w:t>
+      </w:r>
+      <w:r>
+        <w:rPr>
+          <w:rFonts w:hint="cs"/>
+          <w:rtl/>
+        </w:rPr>
+        <w:t xml:space="preserve"> - סביבת עבודה מבוססת </w:t>
+      </w:r>
+      <w:r>
+        <w:t>python</w:t>
+      </w:r>
+      <w:r>
+        <w:rPr>
+          <w:rFonts w:hint="cs"/>
+          <w:rtl/>
+        </w:rPr>
+        <w:t xml:space="preserve"> לפיתוח יישומי </w:t>
+      </w:r>
+      <w:r>
+        <w:t>web</w:t>
+      </w:r>
+      <w:r>
+        <w:rPr>
+          <w:rFonts w:hint="cs"/>
+          <w:rtl/>
+        </w:rPr>
+        <w:t>.</w:t>
+      </w:r>
+    </w:p>
+    <w:p>
+      <w:pPr>
+        <w:bidi/>
+        <w:rPr>
+          <w:rtl/>
+        </w:rPr>
+      </w:pPr>
+      <w:r>
+        <w:t>flask forms</w:t>
+      </w:r>
+      <w:r>
+        <w:rPr>
+          <w:rFonts w:hint="cs"/>
+          <w:rtl/>
+        </w:rPr>
+        <w:t xml:space="preserve"> - תוספת ל-</w:t>
+      </w:r>
+      <w:r>
+        <w:t>flask</w:t>
+      </w:r>
+      <w:r>
+        <w:rPr>
+          <w:rFonts w:hint="cs"/>
+          <w:rtl/>
+        </w:rPr>
+        <w:t xml:space="preserve"> שמקלה על העברת נתונים מה-</w:t>
+      </w:r>
+      <w:r>
+        <w:t>web</w:t>
+      </w:r>
+      <w:r>
+        <w:rPr>
+          <w:rFonts w:hint="cs"/>
+          <w:rtl/>
+        </w:rPr>
+        <w:t xml:space="preserve"> ליישום ב-</w:t>
+      </w:r>
+      <w:r>
+        <w:t>python</w:t>
+      </w:r>
+      <w:r>
+        <w:rPr>
+          <w:rFonts w:hint="cs"/>
+          <w:rtl/>
+        </w:rPr>
+        <w:t>.</w:t>
+      </w:r>
+    </w:p>
+    <w:p>
+      <w:pPr>
+        <w:rPr>
+          <w:rtl/>
+        </w:rPr>
+      </w:pPr>
+      <w:r>
+        <w:rPr>
+          <w:rtl/>
+        </w:rPr>
+        <w:br w:type="page"/>
+      </w:r>
+    </w:p>
+    <w:p>
+      <w:pPr>
+        <w:bidi/>
+        <w:rPr>
+          <w:rtl/>
+        </w:rPr>
+      </w:pPr>
+      <w:r>
+        <w:rPr>
+          <w:rFonts w:hint="cs"/>
+          <w:rtl/>
+        </w:rPr>
+        <w:lastRenderedPageBreak/>
+        <w:t>אופן הפעולה</w:t>
+      </w:r>
+    </w:p>
+    <w:p>
+      <w:pPr>
+        <w:bidi/>
+        <w:rPr>
+          <w:rtl/>
+        </w:rPr>
+      </w:pPr>
+      <w:r>
+        <w:t xml:space="preserve">cnal vrtah </w:t>
+      </w:r>
+      <w:r>
+        <w:rPr>
+          <w:rFonts w:hint="cs"/>
+          <w:rtl/>
+        </w:rPr>
+        <w:t xml:space="preserve">היישום מקבל פרטי הפעלה מהמשתמש באמצעות ממשק </w:t>
+      </w:r>
+      <w:r>
+        <w:t>web</w:t>
+      </w:r>
+      <w:r>
+        <w:rPr>
+          <w:rFonts w:hint="cs"/>
+          <w:rtl/>
+        </w:rPr>
+        <w:t>: מספר מעבדים, זיכרון, שם ה-</w:t>
+      </w:r>
+      <w:r>
+        <w:t>job</w:t>
+      </w:r>
+      <w:r>
+        <w:rPr>
+          <w:rFonts w:hint="cs"/>
+          <w:rtl/>
+        </w:rPr>
+        <w:t xml:space="preserve">, אלגוריתם, </w:t>
+      </w:r>
+      <w:r>
+        <w:rPr>
+          <w:rFonts w:hint="cs"/>
+          <w:rtl/>
+        </w:rPr>
+        <w:t xml:space="preserve">הגדרת </w:t>
+      </w:r>
+      <w:r>
+        <w:rPr>
+          <w:rFonts w:hint="cs"/>
+          <w:rtl/>
+        </w:rPr>
+        <w:t xml:space="preserve">הבעיה </w:t>
+      </w:r>
+      <w:r>
+        <w:rPr>
+          <w:rFonts w:hint="cs"/>
+          <w:rtl/>
+        </w:rPr>
+        <w:t xml:space="preserve">(בקובץ </w:t>
+      </w:r>
+      <w:r>
+        <w:t>python</w:t>
+      </w:r>
+      <w:r>
+        <w:rPr>
+          <w:rFonts w:hint="cs"/>
+          <w:rtl/>
+        </w:rPr>
+        <w:t xml:space="preserve">) </w:t>
+      </w:r>
+      <w:r>
+        <w:rPr>
+          <w:rFonts w:hint="cs"/>
+          <w:rtl/>
+        </w:rPr>
+        <w:t>וכדומה.</w:t>
+      </w:r>
+      <w:r>
+        <w:rPr>
+          <w:rFonts w:hint="cs"/>
+          <w:rtl/>
+        </w:rPr>
+        <w:t xml:space="preserve"> הפרטים האלו מועברים ל-</w:t>
+      </w:r>
+      <w:r>
+        <w:t>Slurm</w:t>
+      </w:r>
+      <w:r>
+        <w:rPr>
+          <w:rFonts w:hint="cs"/>
+          <w:rtl/>
+        </w:rPr>
+        <w:t>, ששולח אותם לעיבוד, ומחזיר תשובה ליישום, שמציג את התשובה על המסך.</w:t>
+      </w:r>
+    </w:p>
+    <w:p>
+      <w:pPr>
+        <w:bidi/>
+        <w:rPr>
+          <w:rtl/>
+        </w:rPr>
+      </w:pPr>
+      <w:r>
+        <w:rPr>
+          <w:rFonts w:hint="cs"/>
+          <w:rtl/>
+        </w:rPr>
+        <w:t>העברת הנתונים ל-</w:t>
+      </w:r>
+      <w:r>
+        <w:t>Slurm</w:t>
+      </w:r>
+      <w:r>
+        <w:rPr>
+          <w:rFonts w:hint="cs"/>
+          <w:rtl/>
+        </w:rPr>
+        <w:t xml:space="preserve"> מבוצעת על ידי </w:t>
+      </w:r>
+      <w:r>
+        <w:rPr>
+          <w:rFonts w:hint="cs"/>
+          <w:rtl/>
+        </w:rPr>
+        <w:t xml:space="preserve">שמירתפ בקובץ, והפעלת </w:t>
+      </w:r>
+      <w:r>
+        <w:t>slurm</w:t>
+      </w:r>
+      <w:r>
+        <w:rPr>
+          <w:rFonts w:hint="cs"/>
+          <w:rtl/>
+        </w:rPr>
+        <w:t xml:space="preserve"> עם פקודת </w:t>
+      </w:r>
+      <w:r>
+        <w:t>command line</w:t>
+      </w:r>
+      <w:r>
+        <w:rPr>
+          <w:rFonts w:hint="cs"/>
+          <w:rtl/>
+        </w:rPr>
+        <w:t>.</w:t>
+      </w:r>
+    </w:p>
+    <w:p>
+      <w:pPr>
+        <w:bidi/>
+        <w:rPr>
+          <w:rtl/>
+        </w:rPr>
+      </w:pPr>
+      <w:r>
+        <w:rPr>
+          <w:rFonts w:hint="cs"/>
+          <w:rtl/>
+        </w:rPr>
+        <w:t>בשלב זה לא ברור לי איך מתקבלת התשובה, ובמה נעזר ראול כדי להציג גרפים.</w:t>
+      </w:r>
+    </w:p>
+    <w:p>
+      <w:pPr>
+        <w:bidi/>
+      </w:pPr>
+      <w:r>
+        <w:rPr>
+          <w:rFonts w:hint="cs"/>
+          <w:rtl/>
+        </w:rPr>
+        <w:t>כניסה לאתר מותנית ב-</w:t>
+      </w:r>
+      <w:r>
+        <w:t>token</w:t>
+      </w:r>
+      <w:r>
+        <w:rPr>
+          <w:rFonts w:hint="cs"/>
+          <w:rtl/>
+        </w:rPr>
+        <w:t xml:space="preserve">. המשתמש מבקש </w:t>
+      </w:r>
+      <w:r>
+        <w:t>token</w:t>
+      </w:r>
+      <w:r>
+        <w:rPr>
+          <w:rFonts w:hint="cs"/>
+          <w:rtl/>
+        </w:rPr>
+        <w:t xml:space="preserve">, מקבל מספר אקראי, וממשיך למסך קליטת הנתונים. המטרה הייתה </w:t>
+      </w:r>
+      <w:r>
+        <w:rPr>
+          <w:rFonts w:hint="cs"/>
+          <w:rtl/>
+        </w:rPr>
+        <w:t xml:space="preserve">ככל הנראה </w:t>
+      </w:r>
+      <w:r>
+        <w:rPr>
+          <w:rFonts w:hint="cs"/>
+          <w:rtl/>
+        </w:rPr>
+        <w:t>להתנות כניסת משתמשים בזיהוי.</w:t>
+      </w:r>
+    </w:p>
+    <w:p>
+      <w:pPr>
+        <w:bidi/>
+      </w:pPr>
+      <w:r>
+        <w:rPr>
+          <w:rFonts w:hint="cs"/>
+          <w:rtl/>
+        </w:rPr>
+        <w:t>ה-</w:t>
+      </w:r>
+      <w:r>
+        <w:t>container</w:t>
+      </w:r>
+      <w:r>
+        <w:rPr>
+          <w:rFonts w:hint="cs"/>
+          <w:rtl/>
+        </w:rPr>
+        <w:t xml:space="preserve"> של </w:t>
+      </w:r>
+      <w:r>
+        <w:t>docker</w:t>
+      </w:r>
+      <w:r>
+        <w:rPr>
+          <w:rFonts w:hint="cs"/>
+          <w:rtl/>
+        </w:rPr>
+        <w:t xml:space="preserve"> הוא סביבת </w:t>
+      </w:r>
+      <w:r>
+        <w:t>Linux</w:t>
+      </w:r>
+      <w:r>
+        <w:rPr>
+          <w:rFonts w:hint="cs"/>
+          <w:rtl/>
+        </w:rPr>
+        <w:t>.</w:t>
+      </w:r>
+    </w:p>
+    <w:p>
+      <w:pPr>
+        <w:bidi/>
+        <w:rPr>
+          <w:rtl/>
+        </w:rPr>
+      </w:pPr>
+      <w:r>
+        <w:rPr>
+          <w:rFonts w:hint="cs"/>
+          <w:rtl/>
+        </w:rPr>
+        <w:t>הממשק ל-</w:t>
+      </w:r>
+      <w:r>
+        <w:t>container</w:t>
+      </w:r>
+      <w:r>
+        <w:rPr>
+          <w:rFonts w:hint="cs"/>
+          <w:rtl/>
+        </w:rPr>
+        <w:t xml:space="preserve"> הוא באמצעות </w:t>
+      </w:r>
+      <w:r>
+        <w:t>port</w:t>
+      </w:r>
+      <w:r>
+        <w:t xml:space="preserve"> 5000</w:t>
+      </w:r>
+    </w:p>
+    <w:p>
+      <w:pPr>
+        <w:bidi/>
+      </w:pPr>
+    </w:p>
+    <w:p>
+      <w:pPr>
+        <w:bidi/>
+      </w:pPr>
+    </w:p>
+    <w:p>
+      <w:pPr>
+        <w:bidi/>
+      </w:pPr>
+      <w:r>
+        <w:object w:dxaOrig="9733" w:dyaOrig="5486">
+          <v:shapetype id="_x0000_t75" coordsize="21600,21600" o:spt="75" o:preferrelative="t" path="m@4@5l@4@11@9@11@9@5xe" filled="f" stroked="f">
+            <v:stroke joinstyle="miter"/>
+            <v:formulas>
+              <v:f eqn="if lineDrawn pixelLineWidth 0"/>
+              <v:f eqn="sum @0 1 0"/>
+              <v:f eqn="sum 0 0 @1"/>
+              <v:f eqn="prod @2 1 2"/>
+              <v:f eqn="prod @3 21600 pixelWidth"/>
+              <v:f eqn="prod @3 21600 pixelHeight"/>
+              <v:f eqn="sum @0 0 1"/>
+              <v:f eqn="prod @6 1 2"/>
+              <v:f eqn="prod @7 21600 pixelWidth"/>
+              <v:f eqn="sum @8 21600 0"/>
+              <v:f eqn="prod @7 21600 pixelHeight"/>
+              <v:f eqn="sum @10 21600 0"/>
+            </v:formulas>
+            <v:path o:extrusionok="f" gradientshapeok="t" o:connecttype="rect"/>
+            <o:lock v:ext="edit" aspectratio="t"/>
+          </v:shapetype>
+          <v:shape id="_x0000_i1025" type="#_x0000_t75" style="width:486.8pt;height:274.55pt" o:ole="" o:bordertopcolor="this" o:borderleftcolor="this" o:borderbottomcolor="this" o:borderrightcolor="this">
+            <v:imagedata r:id="rId4" o:title=""/>
+            <w10:bordertop type="dot" width="4"/>
+            <w10:borderleft type="dot" width="4"/>
+            <w10:borderbottom type="dot" width="4"/>
+            <w10:borderright type="dot" width="4"/>
+          </v:shape>
+          <o:OLEObject Type="Embed" ProgID="PowerPoint.Slide.12" ShapeID="_x0000_i1025" DrawAspect="Content" ObjectID="_1580641566" r:id="rId5"/>
+        </w:object>
+      </w:r>
+    </w:p>
+    <w:p>
+      <w:pPr>
+        <w:bidi/>
+        <w:rPr>
+          <w:rtl/>
+        </w:rPr>
+      </w:pPr>
+    </w:p>
+    <w:p>
+      <w:pPr>
+        <w:bidi/>
+        <w:rPr>
+          <w:rtl/>
+        </w:rPr>
+      </w:pPr>
+      <w:r>
+        <w:rPr>
+          <w:rFonts w:hint="cs"/>
+          <w:rtl/>
+        </w:rPr>
+        <w:t xml:space="preserve">בעיה נוכחית: איך להכניס שינויים בקוד </w:t>
+      </w:r>
+      <w:r>
+        <w:rPr>
+          <w:rFonts w:hint="cs"/>
+          <w:rtl/>
+        </w:rPr>
+        <w:t>ולהריץ במינימום זמן</w:t>
+      </w:r>
+      <w:r>
+        <w:rPr>
+          <w:rFonts w:hint="cs"/>
+          <w:rtl/>
+        </w:rPr>
+        <w:t>.</w:t>
+      </w:r>
+    </w:p>
+    <w:p>
+      <w:pPr>
+        <w:bidi/>
+      </w:pPr>
+      <w:r>
+        <w:rPr>
+          <w:rFonts w:hint="cs"/>
+          <w:rtl/>
+        </w:rPr>
+        <w:t xml:space="preserve">צריך לזכור שהשינויים יכולים להיות לא רק בחבילה העקרית </w:t>
+      </w:r>
+      <w:r>
+        <w:rPr>
+          <w:rFonts w:hint="cs"/>
+          <w:rtl/>
+        </w:rPr>
+        <w:t xml:space="preserve">- </w:t>
+      </w:r>
+      <w:r>
+        <w:t>bumps_flask</w:t>
+      </w:r>
+      <w:r>
+        <w:rPr>
+          <w:rFonts w:hint="cs"/>
+          <w:rtl/>
+        </w:rPr>
+        <w:t xml:space="preserve"> - אלא גם בכל הקבצים שממשים את ממשק עם </w:t>
+      </w:r>
+      <w:r>
+        <w:t>slurm</w:t>
+      </w:r>
+      <w:r>
+        <w:rPr>
+          <w:rFonts w:hint="cs"/>
+          <w:rtl/>
+        </w:rPr>
+        <w:t>.</w:t>
+      </w:r>
+    </w:p>
+    <w:p>
+      <w:pPr>
+        <w:bidi/>
+        <w:rPr>
+          <w:rtl/>
+        </w:rPr>
+      </w:pPr>
+      <w:r>
+        <w:rPr>
+          <w:rFonts w:hint="cs"/>
+          <w:rtl/>
+        </w:rPr>
+        <w:t xml:space="preserve">אימות - </w:t>
+      </w:r>
+      <w:r>
+        <w:t>Authentication</w:t>
+      </w:r>
+    </w:p>
+    <w:p>
+      <w:pPr>
+        <w:bidi/>
+        <w:rPr>
+          <w:rtl/>
+        </w:rPr>
+      </w:pPr>
+      <w:r>
+        <w:rPr>
+          <w:rFonts w:hint="cs"/>
+          <w:rtl/>
+        </w:rPr>
+        <w:t xml:space="preserve">מתוך </w:t>
+      </w:r>
+      <w:r>
+        <w:t>https://iam.harvard.edu/resources/behind-login-screen</w:t>
+      </w:r>
+    </w:p>
+    <w:p>
+      <w:pPr>
+        <w:bidi/>
+        <w:rPr>
+          <w:rFonts w:hint="cs"/>
+          <w:rtl/>
+        </w:rPr>
+      </w:pPr>
+      <w:r>
+        <w:rPr>
+          <w:rFonts w:hint="cs"/>
+          <w:rtl/>
+        </w:rPr>
+        <w:t>בעבר לכל יישום היה מסד נתונים נפרד לשם משתמש-סיסמה.</w:t>
+      </w:r>
+    </w:p>
+    <w:p>
+      <w:pPr>
+        <w:bidi/>
+        <w:rPr>
+          <w:rFonts w:hint="cs"/>
+          <w:rtl/>
+        </w:rPr>
+      </w:pPr>
+      <w:r>
+        <w:rPr>
+          <w:rFonts w:hint="cs"/>
+          <w:rtl/>
+        </w:rPr>
+        <w:t>יתרון: אין השפעה הדדית</w:t>
+      </w:r>
+    </w:p>
+    <w:p>
+      <w:pPr>
+        <w:bidi/>
+        <w:rPr>
+          <w:rFonts w:hint="cs"/>
+          <w:rtl/>
+        </w:rPr>
+      </w:pPr>
+      <w:r>
+        <w:rPr>
+          <w:rFonts w:hint="cs"/>
+          <w:rtl/>
+        </w:rPr>
+        <w:t>חסרון: כאב ראש למשתמשים</w:t>
+      </w:r>
+    </w:p>
+    <w:p>
+      <w:pPr>
+        <w:bidi/>
+        <w:rPr>
+          <w:rFonts w:hint="cs"/>
+          <w:rtl/>
+        </w:rPr>
+      </w:pPr>
+      <w:r>
+        <w:rPr>
+          <w:rFonts w:hint="cs"/>
+          <w:rtl/>
+        </w:rPr>
+        <w:t xml:space="preserve">בשלב הבא עברו למדריך - </w:t>
+      </w:r>
+      <w:r>
+        <w:t>Directory</w:t>
+      </w:r>
+      <w:r>
+        <w:rPr>
+          <w:rFonts w:hint="cs"/>
+          <w:rtl/>
+        </w:rPr>
+        <w:t>.</w:t>
+      </w:r>
+    </w:p>
+    <w:p>
+      <w:pPr>
+        <w:bidi/>
+        <w:rPr>
+          <w:rFonts w:hint="cs"/>
+          <w:rtl/>
+        </w:rPr>
+      </w:pPr>
+      <w:r>
+        <w:rPr>
+          <w:rFonts w:hint="cs"/>
+          <w:rtl/>
+        </w:rPr>
+        <w:t>יתרון: פשוט למשתמשים.</w:t>
+      </w:r>
+    </w:p>
+    <w:p>
+      <w:pPr>
+        <w:bidi/>
+        <w:rPr>
+          <w:rFonts w:hint="cs"/>
+          <w:rtl/>
+        </w:rPr>
+      </w:pPr>
+      <w:r>
+        <w:rPr>
+          <w:rFonts w:hint="cs"/>
+          <w:rtl/>
+        </w:rPr>
+        <w:t>חסרון: כשנפרץ חשבון, כל המידע נפרץ.</w:t>
+      </w:r>
+    </w:p>
+    <w:p>
+      <w:pPr>
+        <w:bidi/>
+        <w:rPr>
+          <w:rFonts w:hint="cs"/>
+          <w:rtl/>
+        </w:rPr>
+      </w:pPr>
+      <w:r>
+        <w:rPr>
+          <w:rFonts w:hint="cs"/>
+          <w:rtl/>
+        </w:rPr>
+        <w:t xml:space="preserve">לאחר מכן הופיעו מערכות צד שלישי שנקראו </w:t>
+      </w:r>
+      <w:r>
+        <w:t>Single Sign On (SSO)</w:t>
+      </w:r>
+      <w:r>
+        <w:rPr>
+          <w:rFonts w:hint="cs"/>
+          <w:rtl/>
+        </w:rPr>
+        <w:t>.</w:t>
+      </w:r>
+      <w:r>
+        <w:rPr>
+          <w:rFonts w:hint="cs"/>
+          <w:rtl/>
+        </w:rPr>
+        <w:t xml:space="preserve"> במערכות אלו האימות מנוהל על ידי מערכת נפרדת.</w:t>
+      </w:r>
+    </w:p>
+    <w:p>
+      <w:pPr>
+        <w:bidi/>
+        <w:rPr>
+          <w:rFonts w:hint="cs"/>
+          <w:rtl/>
+        </w:rPr>
+      </w:pPr>
+      <w:r>
+        <w:rPr>
+          <w:rFonts w:hint="cs"/>
+          <w:rtl/>
+        </w:rPr>
+        <w:t>במערכות האלו פועל פרוטוקול שמבצע את האימות.</w:t>
+      </w:r>
+    </w:p>
+    <w:p>
+      <w:pPr>
+        <w:pStyle w:val="Paragraph-1"/>
+        <w:rPr>
+          <w:rtl/>
+        </w:rPr>
+      </w:pPr>
+      <w:r>
+        <w:rPr>
+          <w:rFonts w:hint="cs"/>
+          <w:rtl/>
+        </w:rPr>
+        <w:t>תזכורת: פרוטוקול - אוסף הודעות והפורמט שלהן.</w:t>
+      </w:r>
+    </w:p>
+    <w:p>
+      <w:pPr>
+        <w:pStyle w:val="Paragraph-1"/>
+        <w:rPr>
+          <w:rtl/>
+        </w:rPr>
+      </w:pPr>
+      <w:r>
+        <w:rPr>
+          <w:rFonts w:hint="cs"/>
+          <w:rtl/>
+        </w:rPr>
+        <w:lastRenderedPageBreak/>
+        <w:t>פרוטוקול בנוי על בקשה ותשובה. התשובה תלויה בנכונות ובתוכן של הבקשה.</w:t>
+      </w:r>
+    </w:p>
+    <w:p>
+      <w:pPr>
+        <w:pStyle w:val="Paragraph-1"/>
+        <w:rPr>
+          <w:rFonts w:hint="cs"/>
+          <w:rtl/>
+        </w:rPr>
+      </w:pPr>
+      <w:r>
+        <w:rPr>
+          <w:rFonts w:hint="cs"/>
+          <w:rtl/>
+        </w:rPr>
+        <w:t>המשך ההסבר מבוסס על דוגמה של דואר</w:t>
+      </w:r>
+      <w:r>
+        <w:rPr>
+          <w:rFonts w:hint="cs"/>
+          <w:rtl/>
+        </w:rPr>
+        <w:t>.</w:t>
+      </w:r>
+    </w:p>
+    <w:p>
+      <w:pPr>
+        <w:bidi/>
+        <w:rPr>
+          <w:rFonts w:hint="cs"/>
+          <w:rtl/>
+        </w:rPr>
+      </w:pPr>
+      <w:r>
+        <w:rPr>
+          <w:rFonts w:hint="cs"/>
+          <w:rtl/>
+        </w:rPr>
+        <w:t>מונחים על פי הדוגמה</w:t>
+      </w:r>
+    </w:p>
+    <w:p>
+      <w:pPr>
+        <w:bidi/>
+        <w:rPr>
+          <w:rFonts w:hint="cs"/>
+          <w:rtl/>
+        </w:rPr>
+      </w:pPr>
+      <w:r>
+        <w:rPr>
+          <w:rtl/>
+        </w:rPr>
+        <w:tab/>
+      </w:r>
+      <w:r>
+        <w:t>body</w:t>
+      </w:r>
+      <w:r>
+        <w:rPr>
+          <w:rFonts w:hint="cs"/>
+          <w:rtl/>
+        </w:rPr>
+        <w:t xml:space="preserve"> - המכתב שבמעטפה.</w:t>
+      </w:r>
+    </w:p>
+    <w:p>
+      <w:pPr>
+        <w:bidi/>
+      </w:pPr>
+      <w:r>
+        <w:rPr>
+          <w:rtl/>
+        </w:rPr>
+        <w:tab/>
+      </w:r>
+      <w:r>
+        <w:t>header</w:t>
+      </w:r>
+      <w:r>
+        <w:rPr>
+          <w:rFonts w:hint="cs"/>
+          <w:rtl/>
+        </w:rPr>
+        <w:t xml:space="preserve"> - המעטפה</w:t>
+      </w:r>
+      <w:r>
+        <w:rPr>
+          <w:rFonts w:hint="cs"/>
+          <w:rtl/>
+        </w:rPr>
+        <w:t xml:space="preserve"> וכל המידע שעליה.</w:t>
+      </w:r>
+    </w:p>
+    <w:p>
+      <w:pPr>
+        <w:bidi/>
+        <w:rPr>
+          <w:rFonts w:hint="cs"/>
+          <w:rtl/>
+        </w:rPr>
+      </w:pPr>
+      <w:r>
+        <w:rPr>
+          <w:rFonts w:hint="cs"/>
+          <w:rtl/>
+        </w:rPr>
+        <w:t>הרעיון העיקרי הוא של פרוטוקול בתוך פרוטוקול. בדוגמה של הדואר, נניח שמזמינים חלקים לטרקטור, מחנות שאין לה ממש' אינטרנט. הדואר יודע להעביר את הבקשות אל החנות וממנה, אבל אין לו מושג בטרקטורים.</w:t>
+      </w:r>
+    </w:p>
+    <w:p>
+      <w:pPr>
+        <w:bidi/>
+        <w:rPr>
+          <w:rtl/>
+        </w:rPr>
+      </w:pPr>
+      <w:r>
+        <w:rPr>
+          <w:rFonts w:hint="cs"/>
+          <w:rtl/>
+        </w:rPr>
+        <w:t>במקביל, התקשורת לעסק בנויה על פרוטוקול בפני עצמו: שאלה: "אני צריך לאגר לגלגל אחורי", תשובה: "יש כמה סוגים: א, ב, ...</w:t>
+      </w:r>
+      <w:r>
+        <w:rPr>
+          <w:rFonts w:hint="cs"/>
+          <w:rtl/>
+        </w:rPr>
+        <w:t xml:space="preserve"> (והעלויות)</w:t>
+      </w:r>
+      <w:r>
+        <w:rPr>
+          <w:rFonts w:hint="cs"/>
+          <w:rtl/>
+        </w:rPr>
+        <w:t xml:space="preserve">". </w:t>
+      </w:r>
+      <w:r>
+        <w:rPr>
+          <w:rFonts w:hint="cs"/>
+          <w:rtl/>
+        </w:rPr>
+        <w:t>שאלה: "אני רוצה להזמין את א". תשובה: "שלח לי מספר אשראי".</w:t>
+      </w:r>
+    </w:p>
+    <w:p>
+      <w:pPr>
+        <w:bidi/>
+        <w:rPr>
+          <w:rtl/>
+        </w:rPr>
+      </w:pPr>
+      <w:r>
+        <w:rPr>
+          <w:rFonts w:hint="cs"/>
+          <w:rtl/>
+        </w:rPr>
+        <w:t>הדואר עצמו מנותק לחלוטין מתוכן הההודעות.</w:t>
+      </w:r>
+    </w:p>
+    <w:p>
+      <w:pPr>
+        <w:bidi/>
+        <w:rPr>
+          <w:rtl/>
+        </w:rPr>
+      </w:pPr>
+      <w:r>
+        <w:rPr>
+          <w:rFonts w:hint="cs"/>
+          <w:rtl/>
+        </w:rPr>
+        <w:t>נהוג להסתכל על הקשר של הלקוח עם העסק כ"שכבת היישום" (</w:t>
+      </w:r>
+      <w:r>
+        <w:t>applicatyion layer</w:t>
+      </w:r>
+      <w:r>
+        <w:rPr>
+          <w:rFonts w:hint="cs"/>
+          <w:rtl/>
+        </w:rPr>
+        <w:t>).</w:t>
+      </w:r>
+    </w:p>
+    <w:p>
+      <w:pPr>
+        <w:bidi/>
+        <w:rPr>
+          <w:rtl/>
+        </w:rPr>
+      </w:pPr>
+      <w:r>
+        <w:rPr>
+          <w:rFonts w:hint="cs"/>
+          <w:rtl/>
+        </w:rPr>
+        <w:t xml:space="preserve">פרוטוקולי אימות בנויים לרוב על </w:t>
+      </w:r>
+      <w:r>
+        <w:t>HTTP</w:t>
+      </w:r>
+      <w:r>
+        <w:rPr>
+          <w:rFonts w:hint="cs"/>
+          <w:rtl/>
+        </w:rPr>
+        <w:t xml:space="preserve">, שהוא פרוטוקול שבנוי על </w:t>
+      </w:r>
+      <w:r>
+        <w:t>TCP</w:t>
+      </w:r>
+      <w:r>
+        <w:rPr>
+          <w:rFonts w:hint="cs"/>
+          <w:rtl/>
+        </w:rPr>
+        <w:t xml:space="preserve">, שבנוי על </w:t>
+      </w:r>
+      <w:r>
+        <w:t>IP</w:t>
+      </w:r>
+      <w:r>
+        <w:rPr>
+          <w:rFonts w:hint="cs"/>
+          <w:rtl/>
+        </w:rPr>
+        <w:t xml:space="preserve">, שבנוי על </w:t>
+      </w:r>
+      <w:r>
+        <w:t>Access Control</w:t>
+      </w:r>
+      <w:r>
+        <w:rPr>
+          <w:rFonts w:hint="cs"/>
+          <w:rtl/>
+        </w:rPr>
+        <w:t xml:space="preserve">. חד גדיא יד גדיא. </w:t>
+      </w:r>
+      <w:r>
+        <w:rPr>
+          <w:rFonts w:hint="cs"/>
+          <w:rtl/>
+        </w:rPr>
+        <w:t xml:space="preserve">זה </w:t>
+      </w:r>
+      <w:r>
+        <w:rPr>
+          <w:rFonts w:hint="cs"/>
+          <w:rtl/>
+        </w:rPr>
+        <w:t xml:space="preserve">גם </w:t>
+      </w:r>
+      <w:r>
+        <w:rPr>
+          <w:rFonts w:hint="cs"/>
+          <w:rtl/>
+        </w:rPr>
+        <w:t>קצת מזכיר את המטריושקה.</w:t>
+      </w:r>
+    </w:p>
+    <w:p>
+      <w:pPr>
+        <w:bidi/>
+        <w:rPr>
+          <w:rFonts w:hint="cs"/>
+          <w:rtl/>
+        </w:rPr>
+      </w:pPr>
+      <w:r>
+        <w:rPr>
+          <w:rFonts w:hint="cs"/>
+          <w:rtl/>
+        </w:rPr>
+        <w:t xml:space="preserve">פרוטוקולי אימות מבוססי </w:t>
+      </w:r>
+      <w:r>
+        <w:t>HTTP</w:t>
+      </w:r>
+      <w:r>
+        <w:rPr>
+          <w:rFonts w:hint="cs"/>
+          <w:rtl/>
+        </w:rPr>
+        <w:t xml:space="preserve"> משתמשים ב-</w:t>
+      </w:r>
+      <w:r>
+        <w:t>cookies</w:t>
+      </w:r>
+      <w:r>
+        <w:rPr>
+          <w:rFonts w:hint="cs"/>
+          <w:rtl/>
+        </w:rPr>
+        <w:t xml:space="preserve"> וב-</w:t>
+      </w:r>
+      <w:r>
+        <w:t>redirects</w:t>
+      </w:r>
+      <w:r>
+        <w:rPr>
+          <w:rFonts w:hint="cs"/>
+          <w:rtl/>
+        </w:rPr>
+        <w:t>.</w:t>
+      </w:r>
+    </w:p>
+    <w:p>
+      <w:pPr>
+        <w:bidi/>
+        <w:rPr>
+          <w:rFonts w:hint="cs"/>
+          <w:rtl/>
+        </w:rPr>
+      </w:pPr>
+      <w:r>
+        <w:rPr>
+          <w:rFonts w:hint="cs"/>
+          <w:rtl/>
+        </w:rPr>
+        <w:t xml:space="preserve">צריך להבין איך עובד </w:t>
+      </w:r>
+      <w:r>
+        <w:t>HTTP</w:t>
+      </w:r>
+      <w:r>
+        <w:rPr>
+          <w:rFonts w:hint="cs"/>
+          <w:rtl/>
+        </w:rPr>
+        <w:t>:</w:t>
+      </w:r>
+      <w:r>
+        <w:rPr>
+          <w:rFonts w:hint="cs"/>
+          <w:rtl/>
+        </w:rPr>
+        <w:t xml:space="preserve"> זהו פרוטוקול מבוסס בקשה/תגובה (</w:t>
+      </w:r>
+      <w:r>
+        <w:t>Request/Response</w:t>
+      </w:r>
+      <w:r>
+        <w:rPr>
+          <w:rFonts w:hint="cs"/>
+          <w:rtl/>
+        </w:rPr>
+        <w:t>).</w:t>
+      </w:r>
+    </w:p>
+    <w:p>
+      <w:pPr>
+        <w:bidi/>
+        <w:rPr>
+          <w:rtl/>
+        </w:rPr>
+      </w:pPr>
+      <w:r>
+        <w:rPr>
+          <w:rFonts w:hint="cs"/>
+          <w:rtl/>
+        </w:rPr>
+        <w:t xml:space="preserve">לדוגמה, כשיישום מבקש שם משתמש וסיסמה, זוהי בעצם תגובת היישום - </w:t>
+      </w:r>
+      <w:r>
+        <w:t>Response</w:t>
+      </w:r>
+      <w:r>
+        <w:rPr>
+          <w:rFonts w:hint="cs"/>
+          <w:rtl/>
+        </w:rPr>
+        <w:t xml:space="preserve"> - לבקשה להגיע למידע מסויים, למשל </w:t>
+      </w:r>
+      <w:r>
+        <w:t>email</w:t>
+      </w:r>
+      <w:r>
+        <w:rPr>
+          <w:rFonts w:hint="cs"/>
+          <w:rtl/>
+        </w:rPr>
+        <w:t>.</w:t>
+      </w:r>
+    </w:p>
+    <w:p>
+      <w:pPr>
+        <w:bidi/>
+        <w:rPr>
+          <w:rtl/>
+        </w:rPr>
+      </w:pPr>
+      <w:r>
+        <w:rPr>
+          <w:rFonts w:hint="cs"/>
+          <w:rtl/>
+        </w:rPr>
+        <w:t xml:space="preserve">בקשת </w:t>
+      </w:r>
+      <w:r>
+        <w:t>HTTP</w:t>
+      </w:r>
+      <w:r>
+        <w:rPr>
+          <w:rFonts w:hint="cs"/>
+          <w:rtl/>
+        </w:rPr>
+        <w:t>: מה שה-</w:t>
+      </w:r>
+      <w:r>
+        <w:t>browser</w:t>
+      </w:r>
+      <w:r>
+        <w:rPr>
+          <w:rFonts w:hint="cs"/>
+          <w:rtl/>
+        </w:rPr>
+        <w:t xml:space="preserve"> שולח ליישום. לבקשה יש כותרת (</w:t>
+      </w:r>
+      <w:r>
+        <w:t>header</w:t>
+      </w:r>
+      <w:r>
+        <w:rPr>
+          <w:rFonts w:hint="cs"/>
+          <w:rtl/>
+        </w:rPr>
+        <w:t xml:space="preserve">) עם </w:t>
+      </w:r>
+      <w:r>
+        <w:t>Domain</w:t>
+      </w:r>
+      <w:r>
+        <w:rPr>
+          <w:rFonts w:hint="cs"/>
+          <w:rtl/>
+        </w:rPr>
+        <w:t xml:space="preserve">, </w:t>
+      </w:r>
+      <w:r>
+        <w:t>Path</w:t>
+      </w:r>
+      <w:r>
+        <w:rPr>
+          <w:rFonts w:hint="cs"/>
+          <w:rtl/>
+        </w:rPr>
+        <w:t>, ופועל</w:t>
+      </w:r>
+      <w:r>
+        <w:rPr>
+          <w:rFonts w:hint="cs"/>
+          <w:rtl/>
+        </w:rPr>
+        <w:t xml:space="preserve">: </w:t>
+      </w:r>
+      <w:r>
+        <w:t>GET</w:t>
+      </w:r>
+      <w:r>
+        <w:rPr>
+          <w:rFonts w:hint="cs"/>
+          <w:rtl/>
+        </w:rPr>
+        <w:t xml:space="preserve"> כש</w:t>
+      </w:r>
+      <w:r>
+        <w:rPr>
+          <w:rFonts w:hint="cs"/>
+          <w:rtl/>
+        </w:rPr>
+        <w:t>ה-</w:t>
+      </w:r>
+      <w:r>
+        <w:t>browser</w:t>
+      </w:r>
+      <w:r>
+        <w:rPr>
+          <w:rFonts w:hint="cs"/>
+          <w:rtl/>
+        </w:rPr>
+        <w:t xml:space="preserve"> שולח מידע לשרת באמצעות ה-</w:t>
+      </w:r>
+      <w:r>
+        <w:t>URL</w:t>
+      </w:r>
+      <w:r>
+        <w:rPr>
+          <w:rFonts w:hint="cs"/>
+          <w:rtl/>
+        </w:rPr>
+        <w:t xml:space="preserve">. </w:t>
+      </w:r>
+      <w:r>
+        <w:t>POST</w:t>
+      </w:r>
+      <w:r>
+        <w:rPr>
+          <w:rFonts w:hint="cs"/>
+          <w:rtl/>
+        </w:rPr>
+        <w:t xml:space="preserve"> כשה-</w:t>
+      </w:r>
+      <w:r>
+        <w:t>browser</w:t>
+      </w:r>
+      <w:r>
+        <w:rPr>
+          <w:rFonts w:hint="cs"/>
+          <w:rtl/>
+        </w:rPr>
+        <w:t xml:space="preserve"> שולח מידע מהשרת שלא בתוך ה-</w:t>
+      </w:r>
+      <w:r>
+        <w:t>URL</w:t>
+      </w:r>
+      <w:r>
+        <w:rPr>
+          <w:rFonts w:hint="cs"/>
+          <w:rtl/>
+        </w:rPr>
+        <w:t xml:space="preserve">, כמו נתוני </w:t>
+      </w:r>
+      <w:r>
+        <w:t>login</w:t>
+      </w:r>
+      <w:r>
+        <w:rPr>
+          <w:rFonts w:hint="cs"/>
+          <w:rtl/>
+        </w:rPr>
+        <w:t>.</w:t>
+      </w:r>
+    </w:p>
+    <w:p>
+      <w:pPr>
+        <w:bidi/>
+        <w:rPr>
+          <w:rFonts w:hint="cs"/>
+          <w:rtl/>
+        </w:rPr>
+      </w:pPr>
+      <w:r>
+        <w:rPr>
+          <w:rFonts w:hint="cs"/>
+          <w:rtl/>
+        </w:rPr>
+        <w:t xml:space="preserve">לבקשה יש </w:t>
+      </w:r>
+      <w:r>
+        <w:t>body</w:t>
+      </w:r>
+      <w:r>
+        <w:rPr>
+          <w:rFonts w:hint="cs"/>
+          <w:rtl/>
+        </w:rPr>
+        <w:t xml:space="preserve"> </w:t>
+      </w:r>
+      <w:r>
+        <w:rPr>
+          <w:rFonts w:hint="cs"/>
+          <w:rtl/>
+        </w:rPr>
+        <w:t xml:space="preserve">במקרה של </w:t>
+      </w:r>
+      <w:r>
+        <w:t>POST</w:t>
+      </w:r>
+      <w:r>
+        <w:rPr>
+          <w:rFonts w:hint="cs"/>
+          <w:rtl/>
+        </w:rPr>
+        <w:t xml:space="preserve"> או משלוח </w:t>
+      </w:r>
+      <w:r>
+        <w:t>forms</w:t>
+      </w:r>
+      <w:r>
+        <w:rPr>
+          <w:rFonts w:hint="cs"/>
+          <w:rtl/>
+        </w:rPr>
+        <w:t>.</w:t>
+      </w:r>
+    </w:p>
+    <w:p>
+      <w:pPr>
+        <w:bidi/>
+        <w:rPr>
+          <w:rtl/>
+        </w:rPr>
+      </w:pPr>
+      <w:r>
+        <w:rPr>
+          <w:rFonts w:hint="cs"/>
+          <w:rtl/>
+        </w:rPr>
+        <w:t xml:space="preserve">תגובת </w:t>
+      </w:r>
+      <w:r>
+        <w:t>HTTP</w:t>
+      </w:r>
+      <w:r>
+        <w:rPr>
+          <w:rFonts w:hint="cs"/>
+          <w:rtl/>
+        </w:rPr>
+        <w:t>: מה שהשרת שולח ל-</w:t>
+      </w:r>
+      <w:r>
+        <w:t>browser</w:t>
+      </w:r>
+      <w:r>
+        <w:rPr>
+          <w:rFonts w:hint="cs"/>
+          <w:rtl/>
+        </w:rPr>
+        <w:t>.</w:t>
+      </w:r>
+      <w:r>
+        <w:rPr>
+          <w:rFonts w:hint="cs"/>
+          <w:rtl/>
+        </w:rPr>
+        <w:t xml:space="preserve"> לתגובה </w:t>
+      </w:r>
+      <w:r>
+        <w:rPr>
+          <w:rFonts w:hint="cs"/>
+          <w:rtl/>
+        </w:rPr>
+        <w:t>תמיד</w:t>
+      </w:r>
+      <w:r>
+        <w:rPr>
+          <w:rFonts w:hint="cs"/>
+          <w:rtl/>
+        </w:rPr>
+        <w:t xml:space="preserve"> יש קוד סטטוס! לפעמים גם הנחיות - </w:t>
+      </w:r>
+      <w:r>
+        <w:t>directives</w:t>
+      </w:r>
+      <w:r>
+        <w:rPr>
+          <w:rFonts w:hint="cs"/>
+          <w:rtl/>
+        </w:rPr>
+        <w:t xml:space="preserve"> - למשל לקרוא </w:t>
+      </w:r>
+      <w:r>
+        <w:t>cookie</w:t>
+      </w:r>
+      <w:r>
+        <w:rPr>
+          <w:rFonts w:hint="cs"/>
+          <w:rtl/>
+        </w:rPr>
+        <w:t>, וג</w:t>
+      </w:r>
+      <w:r>
+        <w:rPr>
+          <w:rFonts w:hint="cs"/>
+          <w:rtl/>
+        </w:rPr>
+        <w:t xml:space="preserve">ם </w:t>
+      </w:r>
+      <w:r>
+        <w:t>body</w:t>
+      </w:r>
+      <w:r>
+        <w:rPr>
+          <w:rFonts w:hint="cs"/>
+          <w:rtl/>
+        </w:rPr>
+        <w:t>, שזה מה שמציג ה-</w:t>
+      </w:r>
+      <w:r>
+        <w:t>browser</w:t>
+      </w:r>
+      <w:r>
+        <w:rPr>
+          <w:rFonts w:hint="cs"/>
+          <w:rtl/>
+        </w:rPr>
+        <w:t>.</w:t>
+      </w:r>
+    </w:p>
+    <w:p>
+      <w:pPr>
+        <w:bidi/>
+        <w:rPr>
+          <w:rtl/>
+        </w:rPr>
+      </w:pPr>
+      <w:r>
+        <w:rPr>
+          <w:rFonts w:hint="cs"/>
+          <w:rtl/>
+        </w:rPr>
+        <w:t>דוגמה לבקשה ב-</w:t>
+      </w:r>
+      <w:r>
+        <w:t>URL</w:t>
+      </w:r>
+      <w:r>
+        <w:rPr>
+          <w:rFonts w:hint="cs"/>
+          <w:rtl/>
+        </w:rPr>
+        <w:t>:</w:t>
+      </w:r>
+    </w:p>
+    <w:p>
+      <w:r>
+        <w:t>https://exmaple.com/myDirectory/myFile?param1=value1&amp;param2=value2</w:t>
+      </w:r>
+    </w:p>
+    <w:p>
+      <w:r>
+        <w:t>https - protocol</w:t>
+      </w:r>
+    </w:p>
+    <w:p>
+      <w:r>
+        <w:t>exmaple.com</w:t>
+      </w:r>
+      <w:r>
+        <w:t xml:space="preserve"> - Domain</w:t>
+      </w:r>
+    </w:p>
+    <w:p>
+      <w:r>
+        <w:t>/</w:t>
+      </w:r>
+      <w:r>
+        <w:t>myDirectory/myFile</w:t>
+      </w:r>
+      <w:r>
+        <w:t xml:space="preserve"> - path</w:t>
+      </w:r>
+    </w:p>
+    <w:p>
+      <w:pPr>
+        <w:rPr>
+          <w:rtl/>
+        </w:rPr>
+      </w:pPr>
+      <w:r>
+        <w:t>param1=value1&amp;param2=value2</w:t>
+      </w:r>
+      <w:r>
+        <w:t xml:space="preserve"> - parameters</w:t>
+      </w:r>
+    </w:p>
+    <w:p>
+      <w:pPr>
+        <w:bidi/>
+        <w:rPr>
+          <w:rFonts w:hint="cs"/>
+          <w:rtl/>
+        </w:rPr>
+      </w:pPr>
+      <w:r>
+        <w:rPr>
+          <w:rFonts w:hint="cs"/>
+          <w:rtl/>
+        </w:rPr>
+        <w:t xml:space="preserve">תגובת </w:t>
+      </w:r>
+      <w:r>
+        <w:t>HTML</w:t>
+      </w:r>
+      <w:r>
+        <w:rPr>
+          <w:rFonts w:hint="cs"/>
+          <w:rtl/>
+        </w:rPr>
+        <w:t>: כותרת עם קוד סטטוס, ולרוב גוף.</w:t>
+      </w:r>
+      <w:r>
+        <w:rPr>
+          <w:rFonts w:hint="cs"/>
+          <w:rtl/>
+        </w:rPr>
+        <w:t xml:space="preserve"> בהרבה מקרים התגובה כוללת בקשת יישום, כמו </w:t>
+      </w:r>
+      <w:r>
+        <w:t>login</w:t>
+      </w:r>
+      <w:r>
+        <w:rPr>
+          <w:rFonts w:hint="cs"/>
+          <w:rtl/>
+        </w:rPr>
+        <w:t>.</w:t>
+      </w:r>
+      <w:r>
+        <w:rPr>
+          <w:rFonts w:hint="cs"/>
+          <w:rtl/>
+        </w:rPr>
+        <w:t xml:space="preserve"> למעשה, כל בקשות היישום (או השרת) מהמשתמש באות בצורת תגובת </w:t>
+      </w:r>
+      <w:r>
+        <w:t>HTTP</w:t>
+      </w:r>
+      <w:r>
+        <w:rPr>
+          <w:rFonts w:hint="cs"/>
+          <w:rtl/>
+        </w:rPr>
+        <w:t>.</w:t>
+      </w:r>
+    </w:p>
+    <w:p>
+      <w:pPr>
+        <w:bidi/>
+      </w:pPr>
+      <w:r>
+        <w:rPr>
+          <w:rFonts w:hint="cs"/>
+          <w:rtl/>
+        </w:rPr>
+        <w:t>הערה: תכנית לעולם לא יכולה לשלוח בקשה ל-</w:t>
+      </w:r>
+      <w:r>
+        <w:t>browser</w:t>
+      </w:r>
+      <w:r>
+        <w:rPr>
+          <w:rFonts w:hint="cs"/>
+          <w:rtl/>
+        </w:rPr>
+        <w:t xml:space="preserve">, בגלל הדרך שבה פועל </w:t>
+      </w:r>
+      <w:r>
+        <w:t>TCP</w:t>
+      </w:r>
+      <w:r>
+        <w:rPr>
+          <w:rFonts w:hint="cs"/>
+          <w:rtl/>
+        </w:rPr>
+        <w:t>.</w:t>
+      </w:r>
+    </w:p>
+    <w:p>
+      <w:pPr>
+        <w:bidi/>
+        <w:rPr>
+          <w:rtl/>
+        </w:rPr>
+      </w:pPr>
+      <w:r>
+        <w:rPr>
+          <w:rFonts w:hint="cs"/>
+          <w:rtl/>
+        </w:rPr>
+        <w:t xml:space="preserve">דוגמה לכותרת של בקשת </w:t>
+      </w:r>
+      <w:r>
+        <w:t>HTTP</w:t>
+      </w:r>
+      <w:r>
+        <w:rPr>
+          <w:rFonts w:hint="cs"/>
+          <w:rtl/>
+        </w:rPr>
+        <w:t>:</w:t>
+      </w:r>
+    </w:p>
+    <w:p>
+      <w:pPr>
+        <w:tabs>
+          <w:tab w:val="left" w:pos="916"/>
+          <w:tab w:val="left" w:pos="1832"/>
+          <w:tab w:val="left" w:pos="2748"/>
+          <w:tab w:val="left" w:pos="3664"/>
+          <w:tab w:val="left" w:pos="4580"/>
+          <w:tab w:val="left" w:pos="5496"/>
+          <w:tab w:val="left" w:pos="6412"/>
+          <w:tab w:val="left" w:pos="7328"/>
+          <w:tab w:val="left" w:pos="8244"/>
+          <w:tab w:val="left" w:pos="9160"/>
+          <w:tab w:val="left" w:pos="10076"/>
+          <w:tab w:val="left" w:pos="10992"/>
+          <w:tab w:val="left" w:pos="11908"/>
+          <w:tab w:val="left" w:pos="12824"/>
+          <w:tab w:val="left" w:pos="13740"/>
+          <w:tab w:val="left" w:pos="14656"/>
+        </w:tabs>
+        <w:rPr>
+          <w:rFonts w:ascii="Courier New" w:eastAsia="Times New Roman" w:hAnsi="Courier New" w:cs="Courier New"/>
+          <w:sz w:val="20"/>
+          <w:szCs w:val="20"/>
+        </w:rPr>
+      </w:pPr>
+      <w:r>
+        <w:rPr>
+          <w:rFonts w:ascii="Courier New" w:eastAsia="Times New Roman" w:hAnsi="Courier New" w:cs="Courier New"/>
+          <w:sz w:val="20"/>
+          <w:szCs w:val="20"/>
+        </w:rPr>
+        <w:t>GET /home HTTP/1.1</w:t>
+      </w:r>
+    </w:p>
+    <w:p>
+      <w:pPr>
+        <w:tabs>
+          <w:tab w:val="left" w:pos="916"/>
+          <w:tab w:val="left" w:pos="1832"/>
+          <w:tab w:val="left" w:pos="2748"/>
+          <w:tab w:val="left" w:pos="3664"/>
+          <w:tab w:val="left" w:pos="4580"/>
+          <w:tab w:val="left" w:pos="5496"/>
+          <w:tab w:val="left" w:pos="6412"/>
+          <w:tab w:val="left" w:pos="7328"/>
+          <w:tab w:val="left" w:pos="8244"/>
+          <w:tab w:val="left" w:pos="9160"/>
+          <w:tab w:val="left" w:pos="10076"/>
+          <w:tab w:val="left" w:pos="10992"/>
+          <w:tab w:val="left" w:pos="11908"/>
+          <w:tab w:val="left" w:pos="12824"/>
+          <w:tab w:val="left" w:pos="13740"/>
+          <w:tab w:val="left" w:pos="14656"/>
+        </w:tabs>
+        <w:rPr>
+          <w:rFonts w:ascii="Courier New" w:eastAsia="MS Mincho" w:hAnsi="Courier New" w:cs="Courier New"/>
+          <w:sz w:val="20"/>
+          <w:szCs w:val="20"/>
+        </w:rPr>
+      </w:pPr>
+      <w:r>
+        <w:rPr>
+          <w:rFonts w:ascii="Courier New" w:eastAsia="Times New Roman" w:hAnsi="Courier New" w:cs="Courier New"/>
+          <w:sz w:val="20"/>
+          <w:szCs w:val="20"/>
+        </w:rPr>
+        <w:t>Host: www.washingtonpost.com</w:t>
+      </w:r>
+    </w:p>
+    <w:p>
+      <w:pPr>
+        <w:tabs>
+          <w:tab w:val="left" w:pos="916"/>
+          <w:tab w:val="left" w:pos="1832"/>
+          <w:tab w:val="left" w:pos="2748"/>
+          <w:tab w:val="left" w:pos="3664"/>
+          <w:tab w:val="left" w:pos="4580"/>
+          <w:tab w:val="left" w:pos="5496"/>
+          <w:tab w:val="left" w:pos="6412"/>
+          <w:tab w:val="left" w:pos="7328"/>
+          <w:tab w:val="left" w:pos="8244"/>
+          <w:tab w:val="left" w:pos="9160"/>
+          <w:tab w:val="left" w:pos="10076"/>
+          <w:tab w:val="left" w:pos="10992"/>
+          <w:tab w:val="left" w:pos="11908"/>
+          <w:tab w:val="left" w:pos="12824"/>
+          <w:tab w:val="left" w:pos="13740"/>
+          <w:tab w:val="left" w:pos="14656"/>
+        </w:tabs>
+        <w:rPr>
+          <w:rFonts w:ascii="Courier New" w:eastAsia="Times New Roman" w:hAnsi="Courier New" w:cs="Courier New"/>
+          <w:sz w:val="20"/>
+          <w:szCs w:val="20"/>
+        </w:rPr>
+      </w:pPr>
+      <w:r>
+        <w:rPr>
+          <w:rFonts w:ascii="Courier New" w:eastAsia="Times New Roman" w:hAnsi="Courier New" w:cs="Courier New"/>
+          <w:sz w:val="20"/>
+          <w:szCs w:val="20"/>
+        </w:rPr>
+        <w:t>User-Agent: Mozilla/5.0 (Macintosh; Intel Mac OS X 10.7; rv:26.0) Gecko/20100101 Firefox/26.0</w:t>
+      </w:r>
+    </w:p>
+    <w:p>
+      <w:pPr>
+        <w:tabs>
+          <w:tab w:val="left" w:pos="916"/>
+          <w:tab w:val="left" w:pos="1832"/>
+          <w:tab w:val="left" w:pos="2748"/>
+          <w:tab w:val="left" w:pos="3664"/>
+          <w:tab w:val="left" w:pos="4580"/>
+          <w:tab w:val="left" w:pos="5496"/>
+          <w:tab w:val="left" w:pos="6412"/>
+          <w:tab w:val="left" w:pos="7328"/>
+          <w:tab w:val="left" w:pos="8244"/>
+          <w:tab w:val="left" w:pos="9160"/>
+          <w:tab w:val="left" w:pos="10076"/>
+          <w:tab w:val="left" w:pos="10992"/>
+          <w:tab w:val="left" w:pos="11908"/>
+          <w:tab w:val="left" w:pos="12824"/>
+          <w:tab w:val="left" w:pos="13740"/>
+          <w:tab w:val="left" w:pos="14656"/>
+        </w:tabs>
+        <w:rPr>
+          <w:rFonts w:ascii="Courier New" w:eastAsia="Times New Roman" w:hAnsi="Courier New" w:cs="Courier New"/>
+          <w:sz w:val="20"/>
+          <w:szCs w:val="20"/>
+        </w:rPr>
+      </w:pPr>
+      <w:r>
+        <w:rPr>
+          <w:rFonts w:ascii="Courier New" w:eastAsia="Times New Roman" w:hAnsi="Courier New" w:cs="Courier New"/>
+          <w:sz w:val="20"/>
+          <w:szCs w:val="20"/>
+        </w:rPr>
+        <w:t>Accept: text/html,application/xhtml+xml,application/xml;q=0.9,*/*;q=0.8</w:t>
+      </w:r>
+    </w:p>
+    <w:p>
+      <w:pPr>
+        <w:tabs>
+          <w:tab w:val="left" w:pos="916"/>
+          <w:tab w:val="left" w:pos="1832"/>
+          <w:tab w:val="left" w:pos="2748"/>
+          <w:tab w:val="left" w:pos="3664"/>
+          <w:tab w:val="left" w:pos="4580"/>
+          <w:tab w:val="left" w:pos="5496"/>
+          <w:tab w:val="left" w:pos="6412"/>
+          <w:tab w:val="left" w:pos="7328"/>
+          <w:tab w:val="left" w:pos="8244"/>
+          <w:tab w:val="left" w:pos="9160"/>
+          <w:tab w:val="left" w:pos="10076"/>
+          <w:tab w:val="left" w:pos="10992"/>
+          <w:tab w:val="left" w:pos="11908"/>
+          <w:tab w:val="left" w:pos="12824"/>
+          <w:tab w:val="left" w:pos="13740"/>
+          <w:tab w:val="left" w:pos="14656"/>
+        </w:tabs>
+        <w:rPr>
+          <w:rFonts w:ascii="Courier New" w:eastAsia="Times New Roman" w:hAnsi="Courier New" w:cs="Courier New"/>
+          <w:sz w:val="20"/>
+          <w:szCs w:val="20"/>
+        </w:rPr>
+      </w:pPr>
+      <w:r>
+        <w:rPr>
+          <w:rFonts w:ascii="Courier New" w:eastAsia="Times New Roman" w:hAnsi="Courier New" w:cs="Courier New"/>
+          <w:sz w:val="20"/>
+          <w:szCs w:val="20"/>
+        </w:rPr>
+        <w:t>Accept-Language: en-US,en;q=0.5</w:t>
+      </w:r>
+    </w:p>
+    <w:p>
+      <w:pPr>
+        <w:tabs>
+          <w:tab w:val="left" w:pos="916"/>
+          <w:tab w:val="left" w:pos="1832"/>
+          <w:tab w:val="left" w:pos="2748"/>
+          <w:tab w:val="left" w:pos="3664"/>
+          <w:tab w:val="left" w:pos="4580"/>
+          <w:tab w:val="left" w:pos="5496"/>
+          <w:tab w:val="left" w:pos="6412"/>
+          <w:tab w:val="left" w:pos="7328"/>
+          <w:tab w:val="left" w:pos="8244"/>
+          <w:tab w:val="left" w:pos="9160"/>
+          <w:tab w:val="left" w:pos="10076"/>
+          <w:tab w:val="left" w:pos="10992"/>
+          <w:tab w:val="left" w:pos="11908"/>
+          <w:tab w:val="left" w:pos="12824"/>
+          <w:tab w:val="left" w:pos="13740"/>
+          <w:tab w:val="left" w:pos="14656"/>
+        </w:tabs>
+        <w:rPr>
+          <w:rFonts w:ascii="Courier New" w:eastAsia="Times New Roman" w:hAnsi="Courier New" w:cs="Courier New"/>
+          <w:sz w:val="20"/>
+          <w:szCs w:val="20"/>
+        </w:rPr>
+      </w:pPr>
+      <w:r>
+        <w:rPr>
+          <w:rFonts w:ascii="Courier New" w:eastAsia="Times New Roman" w:hAnsi="Courier New" w:cs="Courier New"/>
+          <w:sz w:val="20"/>
+          <w:szCs w:val="20"/>
+        </w:rPr>
+        <w:t>Accept-Encoding: gzip, deflate</w:t>
+      </w:r>
+    </w:p>
+    <w:p>
+      <w:pPr>
+        <w:tabs>
+          <w:tab w:val="left" w:pos="916"/>
+          <w:tab w:val="left" w:pos="1832"/>
+          <w:tab w:val="left" w:pos="2748"/>
+          <w:tab w:val="left" w:pos="3664"/>
+          <w:tab w:val="left" w:pos="4580"/>
+          <w:tab w:val="left" w:pos="5496"/>
+          <w:tab w:val="left" w:pos="6412"/>
+          <w:tab w:val="left" w:pos="7328"/>
+          <w:tab w:val="left" w:pos="8244"/>
+          <w:tab w:val="left" w:pos="9160"/>
+          <w:tab w:val="left" w:pos="10076"/>
+          <w:tab w:val="left" w:pos="10992"/>
+          <w:tab w:val="left" w:pos="11908"/>
+          <w:tab w:val="left" w:pos="12824"/>
+          <w:tab w:val="left" w:pos="13740"/>
+          <w:tab w:val="left" w:pos="14656"/>
+        </w:tabs>
+        <w:rPr>
+          <w:rFonts w:asciiTheme="majorBidi" w:eastAsia="Times New Roman" w:hAnsiTheme="majorBidi" w:cstheme="majorBidi"/>
+          <w:sz w:val="20"/>
+          <w:szCs w:val="20"/>
+        </w:rPr>
+      </w:pPr>
+      <w:r>
+        <w:rPr>
+          <w:rFonts w:ascii="Courier New" w:eastAsia="Times New Roman" w:hAnsi="Courier New" w:cs="Courier New"/>
+          <w:sz w:val="20"/>
+          <w:szCs w:val="20"/>
+        </w:rPr>
+        <w:t>Connection: keep-alive</w:t>
+      </w:r>
+    </w:p>
+    <w:p>
+      <w:pPr>
+        <w:tabs>
+          <w:tab w:val="left" w:pos="916"/>
+          <w:tab w:val="left" w:pos="1832"/>
+          <w:tab w:val="left" w:pos="2748"/>
+          <w:tab w:val="left" w:pos="3664"/>
+          <w:tab w:val="left" w:pos="4580"/>
+          <w:tab w:val="left" w:pos="5496"/>
+          <w:tab w:val="left" w:pos="6412"/>
+          <w:tab w:val="left" w:pos="7328"/>
+          <w:tab w:val="left" w:pos="8244"/>
+          <w:tab w:val="left" w:pos="9160"/>
+          <w:tab w:val="left" w:pos="10076"/>
+          <w:tab w:val="left" w:pos="10992"/>
+          <w:tab w:val="left" w:pos="11908"/>
+          <w:tab w:val="left" w:pos="12824"/>
+          <w:tab w:val="left" w:pos="13740"/>
+          <w:tab w:val="left" w:pos="14656"/>
+        </w:tabs>
+        <w:rPr>
+          <w:rFonts w:asciiTheme="majorBidi" w:hAnsiTheme="majorBidi" w:cstheme="majorBidi"/>
+          <w:rtl/>
+        </w:rPr>
+      </w:pPr>
+    </w:p>
+    <w:p>
+      <w:pPr>
+        <w:bidi/>
+        <w:rPr>
+          <w:rtl/>
+        </w:rPr>
+      </w:pPr>
+      <w:r>
+        <w:rPr>
+          <w:rFonts w:hint="cs"/>
+          <w:rtl/>
+        </w:rPr>
+        <w:t xml:space="preserve">דוגמה לתגובת </w:t>
+      </w:r>
+      <w:r>
+        <w:t>HTTP</w:t>
+      </w:r>
+      <w:r>
+        <w:rPr>
+          <w:rFonts w:hint="cs"/>
+          <w:rtl/>
+        </w:rPr>
+        <w:t xml:space="preserve"> (עם 4 </w:t>
+      </w:r>
+      <w:r>
+        <w:t>cookies</w:t>
+      </w:r>
+      <w:r>
+        <w:rPr>
+          <w:rFonts w:hint="cs"/>
+          <w:rtl/>
+        </w:rPr>
+        <w:t>):</w:t>
+      </w:r>
+    </w:p>
+    <w:p>
+      <w:pPr>
+        <w:pStyle w:val="HTMLPreformatted"/>
+        <w:rPr>
+          <w:rFonts w:eastAsia="MS Mincho"/>
+        </w:rPr>
+      </w:pPr>
+      <w:r>
+        <w:t>H</w:t>
+      </w:r>
+      <w:r>
+        <w:t>TTP/1.1 200 OK</w:t>
+      </w:r>
+      <w:r>
+        <w:br/>
+        <w:t>Last-Modified: Thu, 30 Jan 2014 00:00:34 GMT</w:t>
+      </w:r>
+    </w:p>
+    <w:p>
+      <w:pPr>
+        <w:pStyle w:val="HTMLPreformatted"/>
+        <w:rPr>
+          <w:rFonts w:eastAsia="MS Mincho"/>
+        </w:rPr>
+      </w:pPr>
+      <w:r>
+        <w:t>Content-Type: text/html;charset=UTF-8</w:t>
+      </w:r>
+    </w:p>
+    <w:p>
+      <w:pPr>
+        <w:pStyle w:val="HTMLPreformatted"/>
+      </w:pPr>
+      <w:r>
+        <w:t>Content-Encoding: gzip</w:t>
+      </w:r>
+    </w:p>
+    <w:p>
+      <w:pPr>
+        <w:pStyle w:val="HTMLPreformatted"/>
+      </w:pPr>
+      <w:r>
+        <w:t>Content-Length: 92556</w:t>
+      </w:r>
+    </w:p>
+    <w:p>
+      <w:pPr>
+        <w:pStyle w:val="HTMLPreformatted"/>
+      </w:pPr>
+      <w:r>
+        <w:t>Date: Thu, 30 Jan 2014 00:04:47 GMT</w:t>
+      </w:r>
+      <w:r>
+        <w:rPr>
+          <w:rFonts w:ascii="MS Mincho" w:eastAsia="MS Mincho" w:hAnsi="MS Mincho" w:cs="MS Mincho" w:hint="eastAsia"/>
+        </w:rPr>
+        <w:t> +</w:t>
+      </w:r>
+    </w:p>
+    <w:p>
+      <w:pPr>
+        <w:pStyle w:val="HTMLPreformatted"/>
+      </w:pPr>
+      <w:r>
+        <w:rPr>
+          <w:rStyle w:val="Strong"/>
+        </w:rPr>
+        <w:lastRenderedPageBreak/>
+        <w:t>Set-Cookie</w:t>
+      </w:r>
+      <w:r>
+        <w:t>: client_region=0;Expires=Thursday, 30-January-2014 00:14:47 GMT; path=/; domain=.washingtonpost.com</w:t>
+      </w:r>
+    </w:p>
+    <w:p>
+      <w:pPr>
+        <w:pStyle w:val="HTMLPreformatted"/>
+        <w:rPr>
+          <w:rFonts w:eastAsia="MS Mincho"/>
+        </w:rPr>
+      </w:pPr>
+      <w:r>
+        <w:t>Set-Cookie: X-WP-Split=X;Expires=Thursday, 01-January-1970 00:00:00 GMT; path=/; domain=.washingtonpost.com</w:t>
+      </w:r>
+    </w:p>
+    <w:p>
+      <w:pPr>
+        <w:pStyle w:val="HTMLPreformatted"/>
+      </w:pPr>
+      <w:r>
+        <w:t>Set-Cookie: devicetype=0;Expires=Saturday, 01-March-2014 10:33:47 GMT; path=/; domain=.washingtonpost.com</w:t>
+      </w:r>
+    </w:p>
+    <w:p>
+      <w:pPr>
+        <w:pStyle w:val="HTMLPreformatted"/>
+        <w:rPr>
+          <w:rFonts w:asciiTheme="majorBidi" w:hAnsiTheme="majorBidi" w:cstheme="majorBidi"/>
+        </w:rPr>
+      </w:pPr>
+      <w:r>
+        <w:t>Set-Cookie: rpld1=20:usa|21:ma|22:cambridge|23:42.363998|24:-71.084999|;Expires=Thursday, 30-January-2014 01:04:47 GMT; path=/; domain=.washingtonpost.com</w:t>
+      </w:r>
+    </w:p>
+    <w:p>
+      <w:pPr>
+        <w:pStyle w:val="HTMLPreformatted"/>
+        <w:bidi/>
+        <w:rPr>
+          <w:rFonts w:asciiTheme="majorBidi" w:hAnsiTheme="majorBidi" w:cstheme="majorBidi"/>
+          <w:rtl/>
+        </w:rPr>
+      </w:pPr>
+      <w:r>
+        <w:rPr>
+          <w:rFonts w:asciiTheme="majorBidi" w:hAnsiTheme="majorBidi" w:cstheme="majorBidi" w:hint="cs"/>
+          <w:rtl/>
+        </w:rPr>
+        <w:t xml:space="preserve">אז מה זה </w:t>
+      </w:r>
+      <w:r>
+        <w:rPr>
+          <w:rFonts w:asciiTheme="majorBidi" w:hAnsiTheme="majorBidi" w:cstheme="majorBidi"/>
+        </w:rPr>
+        <w:t>cookie</w:t>
+      </w:r>
+      <w:r>
+        <w:rPr>
+          <w:rFonts w:asciiTheme="majorBidi" w:hAnsiTheme="majorBidi" w:cstheme="majorBidi" w:hint="cs"/>
+          <w:rtl/>
+        </w:rPr>
+        <w:t>?</w:t>
+      </w:r>
+    </w:p>
+    <w:p>
+      <w:pPr>
+        <w:pStyle w:val="HTMLPreformatted"/>
+        <w:bidi/>
+        <w:rPr>
+          <w:rFonts w:asciiTheme="majorBidi" w:hAnsiTheme="majorBidi" w:cstheme="majorBidi"/>
+          <w:rtl/>
+        </w:rPr>
+      </w:pPr>
+      <w:r>
+        <w:rPr>
+          <w:rFonts w:asciiTheme="majorBidi" w:hAnsiTheme="majorBidi" w:cstheme="majorBidi" w:hint="cs"/>
+          <w:rtl/>
+        </w:rPr>
+        <w:t>קובץ מידע עם:</w:t>
+      </w:r>
+    </w:p>
+    <w:p>
+      <w:pPr>
+        <w:pStyle w:val="HTMLPreformatted"/>
+        <w:bidi/>
+        <w:rPr>
+          <w:rFonts w:asciiTheme="majorBidi" w:hAnsiTheme="majorBidi" w:cstheme="majorBidi" w:hint="cs"/>
+          <w:rtl/>
+        </w:rPr>
+      </w:pPr>
+      <w:r>
+        <w:rPr>
+          <w:rFonts w:asciiTheme="majorBidi" w:hAnsiTheme="majorBidi" w:cstheme="majorBidi" w:hint="cs"/>
+          <w:rtl/>
+        </w:rPr>
+        <w:t>שם-ערך, כמו ב-</w:t>
+      </w:r>
+      <w:r>
+        <w:rPr>
+          <w:rFonts w:asciiTheme="majorBidi" w:hAnsiTheme="majorBidi" w:cstheme="majorBidi"/>
+        </w:rPr>
+        <w:t>URL</w:t>
+      </w:r>
+      <w:r>
+        <w:rPr>
+          <w:rFonts w:asciiTheme="majorBidi" w:hAnsiTheme="majorBidi" w:cstheme="majorBidi" w:hint="cs"/>
+          <w:rtl/>
+        </w:rPr>
+        <w:t>.</w:t>
+      </w:r>
+    </w:p>
+    <w:p>
+      <w:pPr>
+        <w:pStyle w:val="HTMLPreformatted"/>
+        <w:bidi/>
+        <w:rPr>
+          <w:rFonts w:asciiTheme="majorBidi" w:hAnsiTheme="majorBidi" w:cstheme="majorBidi" w:hint="cs"/>
+          <w:rtl/>
+        </w:rPr>
+      </w:pPr>
+      <w:r>
+        <w:rPr>
+          <w:rFonts w:asciiTheme="majorBidi" w:hAnsiTheme="majorBidi" w:cstheme="majorBidi" w:hint="cs"/>
+          <w:rtl/>
+        </w:rPr>
+        <w:t>תאריך תפוגה</w:t>
+      </w:r>
+    </w:p>
+    <w:p>
+      <w:pPr>
+        <w:bidi/>
+        <w:rPr>
+          <w:rtl/>
+        </w:rPr>
+      </w:pPr>
+      <w:r>
+        <w:rPr>
+          <w:rFonts w:hint="cs"/>
+          <w:rtl/>
+        </w:rPr>
+        <w:t xml:space="preserve">שם </w:t>
+      </w:r>
+      <w:r>
+        <w:t>domain</w:t>
+      </w:r>
+      <w:r>
+        <w:rPr>
+          <w:rFonts w:hint="cs"/>
+          <w:rtl/>
+        </w:rPr>
+        <w:t xml:space="preserve"> ו-</w:t>
+      </w:r>
+      <w:r>
+        <w:t>path</w:t>
+      </w:r>
+      <w:r>
+        <w:rPr>
+          <w:rFonts w:hint="cs"/>
+          <w:rtl/>
+        </w:rPr>
+        <w:t xml:space="preserve"> </w:t>
+      </w:r>
+      <w:r>
+        <w:rPr>
+          <w:rFonts w:hint="cs"/>
+          <w:rtl/>
+        </w:rPr>
+        <w:t xml:space="preserve">שקובעים </w:t>
+      </w:r>
+      <w:r>
+        <w:rPr>
+          <w:rFonts w:hint="cs"/>
+          <w:rtl/>
+        </w:rPr>
+        <w:t>לאן לשלוח את ה-</w:t>
+      </w:r>
+      <w:r>
+        <w:t>cookie</w:t>
+      </w:r>
+      <w:r>
+        <w:rPr>
+          <w:rFonts w:hint="cs"/>
+          <w:rtl/>
+        </w:rPr>
+        <w:t>.</w:t>
+      </w:r>
+    </w:p>
+    <w:p>
+      <w:pPr>
+        <w:bidi/>
+        <w:rPr>
+          <w:rFonts w:hint="cs"/>
+          <w:rtl/>
+        </w:rPr>
+      </w:pPr>
+      <w:r>
+        <w:rPr>
+          <w:rFonts w:hint="cs"/>
+          <w:rtl/>
+        </w:rPr>
+        <w:t>משמשים לסטטוס של ה-</w:t>
+      </w:r>
+      <w:r>
+        <w:t>session</w:t>
+      </w:r>
+      <w:r>
+        <w:rPr>
+          <w:rFonts w:hint="cs"/>
+          <w:rtl/>
+        </w:rPr>
+        <w:t>, כמו אימות מתמשך.</w:t>
+      </w:r>
+    </w:p>
+    <w:p>
+      <w:pPr>
+        <w:bidi/>
+        <w:rPr>
+          <w:rtl/>
+        </w:rPr>
+      </w:pPr>
+      <w:r>
+        <w:rPr>
+          <w:rFonts w:hint="cs"/>
+          <w:rtl/>
+        </w:rPr>
+        <w:t>כדי שלא לשלוח פרטים חסויים בתגובה, מסתירים את התוכן על ידי הצפנה:</w:t>
+      </w:r>
+    </w:p>
+    <w:p>
+      <w:pPr>
+        <w:pStyle w:val="HTMLPreformatted"/>
+        <w:rPr>
+          <w:b/>
+          <w:bCs/>
+        </w:rPr>
+      </w:pPr>
+      <w:r>
+        <w:rPr>
+          <w:rStyle w:val="Strong"/>
+          <w:b w:val="0"/>
+          <w:bCs w:val="0"/>
+        </w:rPr>
+        <w:t>Set-Cookie:state=2sao9d3Dfe28e3u32bvs4bwid91jd9gle7s</w:t>
+      </w:r>
+    </w:p>
+    <w:p>
+      <w:pPr>
+        <w:bidi/>
+        <w:rPr>
+          <w:rFonts w:hint="cs"/>
+          <w:rtl/>
+        </w:rPr>
+      </w:pPr>
+      <w:r>
+        <w:rPr>
+          <w:rFonts w:hint="cs"/>
+          <w:rtl/>
+        </w:rPr>
+        <w:t>במקום</w:t>
+      </w:r>
+    </w:p>
+    <w:p>
+      <w:pPr>
+        <w:pStyle w:val="HTMLPreformatted"/>
+        <w:rPr>
+          <w:b/>
+          <w:bCs/>
+        </w:rPr>
+      </w:pPr>
+      <w:r>
+        <w:rPr>
+          <w:rStyle w:val="Strong"/>
+          <w:b w:val="0"/>
+          <w:bCs w:val="0"/>
+        </w:rPr>
+        <w:t>Cookie: name=marlena; password=iLoveMyCatAWholeBunch222</w:t>
+      </w:r>
+    </w:p>
+    <w:p>
+      <w:pPr>
+        <w:bidi/>
+      </w:pPr>
+      <w:r>
+        <w:t>redirect</w:t>
+      </w:r>
+      <w:r>
+        <w:rPr>
+          <w:rFonts w:hint="cs"/>
+          <w:rtl/>
+        </w:rPr>
+        <w:t xml:space="preserve"> הוא תגובה ל-</w:t>
+      </w:r>
+      <w:r>
+        <w:t>browser</w:t>
+      </w:r>
+      <w:r>
+        <w:rPr>
+          <w:rFonts w:hint="cs"/>
+          <w:rtl/>
+        </w:rPr>
+        <w:t xml:space="preserve">, שמורה לו לשלוח בקשת </w:t>
+      </w:r>
+      <w:r>
+        <w:t>GET</w:t>
+      </w:r>
+      <w:r>
+        <w:rPr>
+          <w:rFonts w:hint="cs"/>
+          <w:rtl/>
+        </w:rPr>
+        <w:t xml:space="preserve"> חדשה, עם פרמטרים </w:t>
+      </w:r>
+      <w:r>
+        <w:rPr>
+          <w:rFonts w:hint="cs"/>
+          <w:rtl/>
+        </w:rPr>
+        <w:t xml:space="preserve">שמהם היישום/שרת מבין שיש צורך, לדוגמה, במסך </w:t>
+      </w:r>
+      <w:r>
+        <w:t>login</w:t>
+      </w:r>
+      <w:r>
+        <w:rPr>
+          <w:rFonts w:hint="cs"/>
+          <w:rtl/>
+        </w:rPr>
+        <w:t>.</w:t>
+      </w:r>
+      <w:r>
+        <w:rPr>
+          <w:rFonts w:hint="cs"/>
+          <w:rtl/>
+        </w:rPr>
+        <w:t xml:space="preserve"> הערה: לכאורה היה הגיוני להציג ישר את מסך ה-</w:t>
+      </w:r>
+      <w:r>
+        <w:t>login</w:t>
+      </w:r>
+      <w:r>
+        <w:rPr>
+          <w:rFonts w:hint="cs"/>
+          <w:rtl/>
+        </w:rPr>
+        <w:t xml:space="preserve">. </w:t>
       </w:r>
       <w:bookmarkStart w:id="0" w:name="_GoBack"/>
       <w:bookmarkEnd w:id="0"/>
-      <w:r>
-        <w:rPr>
-          <w:rFonts w:hint="cs"/>
-          <w:rtl/>
-        </w:rPr>
-        <w:t xml:space="preserve">על </w:t>
-      </w:r>
-      <w:r>
-        <w:t>swarm</w:t>
-      </w:r>
+    </w:p>
+    <w:p>
+      <w:pPr>
+        <w:bidi/>
+        <w:rPr>
+          <w:rFonts w:hint="cs"/>
+          <w:rtl/>
+        </w:rPr>
+      </w:pPr>
+    </w:p>
+    <w:p>
+      <w:pPr>
+        <w:bidi/>
+      </w:pPr>
     </w:p>
     <w:sectPr>
       <w:pgSz w:w="12240" w:h="15840"/>
-      <w:pgMar w:top="1440" w:right="1440" w:bottom="1440" w:left="1440" w:header="720" w:footer="720" w:gutter="0"/>
+      <w:pgMar w:top="1440" w:right="720" w:bottom="1440" w:left="720" w:header="720" w:footer="720" w:gutter="0"/>
       <w:cols w:space="720"/>
       <w:docGrid w:linePitch="360"/>
     </w:sectPr>
@@ -905,6 +4656,62 @@
       </w:tblBorders>
     </w:tblPr>
   </w:style>
+  <w:style w:type="paragraph" w:styleId="HTMLPreformatted">
+    <w:name w:val="HTML Preformatted"/>
+    <w:basedOn w:val="Normal"/>
+    <w:link w:val="HTMLPreformattedChar"/>
+    <w:uiPriority w:val="99"/>
+    <w:unhideWhenUsed/>
+    <w:rsid w:val="00476368"/>
+    <w:pPr>
+      <w:tabs>
+        <w:tab w:val="left" w:pos="916"/>
+        <w:tab w:val="left" w:pos="1832"/>
+        <w:tab w:val="left" w:pos="2748"/>
+        <w:tab w:val="left" w:pos="3664"/>
+        <w:tab w:val="left" w:pos="4580"/>
+        <w:tab w:val="left" w:pos="5496"/>
+        <w:tab w:val="left" w:pos="6412"/>
+        <w:tab w:val="left" w:pos="7328"/>
+        <w:tab w:val="left" w:pos="8244"/>
+        <w:tab w:val="left" w:pos="9160"/>
+        <w:tab w:val="left" w:pos="10076"/>
+        <w:tab w:val="left" w:pos="10992"/>
+        <w:tab w:val="left" w:pos="11908"/>
+        <w:tab w:val="left" w:pos="12824"/>
+        <w:tab w:val="left" w:pos="13740"/>
+        <w:tab w:val="left" w:pos="14656"/>
+      </w:tabs>
+    </w:pPr>
+    <w:rPr>
+      <w:rFonts w:ascii="Courier New" w:eastAsia="Times New Roman" w:hAnsi="Courier New" w:cs="Courier New"/>
+      <w:sz w:val="20"/>
+      <w:szCs w:val="20"/>
+    </w:rPr>
+  </w:style>
+  <w:style w:type="character" w:customStyle="1" w:styleId="HTMLPreformattedChar">
+    <w:name w:val="HTML Preformatted Char"/>
+    <w:basedOn w:val="DefaultParagraphFont"/>
+    <w:link w:val="HTMLPreformatted"/>
+    <w:uiPriority w:val="99"/>
+    <w:rsid w:val="00476368"/>
+    <w:rPr>
+      <w:rFonts w:ascii="Courier New" w:eastAsia="Times New Roman" w:hAnsi="Courier New" w:cs="Courier New"/>
+      <w:sz w:val="20"/>
+      <w:szCs w:val="20"/>
+    </w:rPr>
+  </w:style>
+  <w:style w:type="character" w:styleId="Strong">
+    <w:name w:val="Strong"/>
+    <w:basedOn w:val="DefaultParagraphFont"/>
+    <w:uiPriority w:val="22"/>
+    <w:qFormat/>
+    <w:rsid w:val="00781E38"/>
+    <w:rPr>
+      <w:b/>
+      <w:bCs/>
+    </w:rPr>
+  </w:style>
 </w:styles>
 </file>
 

</xml_diff>